<commit_message>
- Pin-belegung in Dokumentation eingepflegt
</commit_message>
<xml_diff>
--- a/doc/Bauanleitung.docx
+++ b/doc/Bauanleitung.docx
@@ -228,7 +228,6 @@
       </w:r>
     </w:p>
     <w:p>
-      <w:bookmarkStart w:id="0" w:name="_GoBack"/>
       <w:r>
         <w:rPr>
           <w:noProof/>
@@ -284,7 +283,6 @@
           </wp:inline>
         </w:drawing>
       </w:r>
-      <w:bookmarkEnd w:id="0"/>
     </w:p>
     <w:p/>
     <w:p>
@@ -348,6 +346,585 @@
           </wp:inline>
         </w:drawing>
       </w:r>
+    </w:p>
+    <w:p>
+      <w:pPr>
+        <w:pStyle w:val="berschrift1"/>
+      </w:pPr>
+      <w:r>
+        <w:lastRenderedPageBreak/>
+        <w:t>Verbindungen herstellen</w:t>
+      </w:r>
+    </w:p>
+    <w:p>
+      <w:r>
+        <w:rPr>
+          <w:noProof/>
+          <w:lang w:eastAsia="de-DE"/>
+        </w:rPr>
+        <w:drawing>
+          <wp:inline distT="0" distB="0" distL="0" distR="0" wp14:anchorId="725AFE66" wp14:editId="3785382A">
+            <wp:extent cx="5038725" cy="4438650"/>
+            <wp:effectExtent l="0" t="0" r="9525" b="0"/>
+            <wp:docPr id="1" name="Grafik 1"/>
+            <wp:cNvGraphicFramePr>
+              <a:graphicFrameLocks xmlns:a="http://schemas.openxmlformats.org/drawingml/2006/main" noChangeAspect="1"/>
+            </wp:cNvGraphicFramePr>
+            <a:graphic xmlns:a="http://schemas.openxmlformats.org/drawingml/2006/main">
+              <a:graphicData uri="http://schemas.openxmlformats.org/drawingml/2006/picture">
+                <pic:pic xmlns:pic="http://schemas.openxmlformats.org/drawingml/2006/picture">
+                  <pic:nvPicPr>
+                    <pic:cNvPr id="1" name=""/>
+                    <pic:cNvPicPr/>
+                  </pic:nvPicPr>
+                  <pic:blipFill>
+                    <a:blip r:embed="rId8"/>
+                    <a:stretch>
+                      <a:fillRect/>
+                    </a:stretch>
+                  </pic:blipFill>
+                  <pic:spPr>
+                    <a:xfrm>
+                      <a:off x="0" y="0"/>
+                      <a:ext cx="5038725" cy="4438650"/>
+                    </a:xfrm>
+                    <a:prstGeom prst="rect">
+                      <a:avLst/>
+                    </a:prstGeom>
+                  </pic:spPr>
+                </pic:pic>
+              </a:graphicData>
+            </a:graphic>
+          </wp:inline>
+        </w:drawing>
+      </w:r>
+    </w:p>
+    <w:p/>
+    <w:tbl>
+      <w:tblPr>
+        <w:tblStyle w:val="Tabellenraster"/>
+        <w:tblW w:w="0" w:type="auto"/>
+        <w:tblLook w:val="04A0" w:firstRow="1" w:lastRow="0" w:firstColumn="1" w:lastColumn="0" w:noHBand="0" w:noVBand="1"/>
+      </w:tblPr>
+      <w:tblGrid>
+        <w:gridCol w:w="4531"/>
+        <w:gridCol w:w="4531"/>
+      </w:tblGrid>
+      <w:tr>
+        <w:tc>
+          <w:tcPr>
+            <w:tcW w:w="4531" w:type="dxa"/>
+          </w:tcPr>
+          <w:p>
+            <w:pPr>
+              <w:jc w:val="center"/>
+              <w:rPr>
+                <w:b/>
+                <w:sz w:val="32"/>
+              </w:rPr>
+            </w:pPr>
+            <w:r>
+              <w:rPr>
+                <w:b/>
+                <w:sz w:val="32"/>
+              </w:rPr>
+              <w:t>Funktion</w:t>
+            </w:r>
+          </w:p>
+        </w:tc>
+        <w:tc>
+          <w:tcPr>
+            <w:tcW w:w="4531" w:type="dxa"/>
+          </w:tcPr>
+          <w:p>
+            <w:pPr>
+              <w:jc w:val="center"/>
+              <w:rPr>
+                <w:b/>
+                <w:sz w:val="32"/>
+              </w:rPr>
+            </w:pPr>
+            <w:r>
+              <w:rPr>
+                <w:b/>
+                <w:sz w:val="32"/>
+              </w:rPr>
+              <w:t>Pin</w:t>
+            </w:r>
+          </w:p>
+        </w:tc>
+      </w:tr>
+      <w:tr>
+        <w:tc>
+          <w:tcPr>
+            <w:tcW w:w="9062" w:type="dxa"/>
+            <w:gridSpan w:val="2"/>
+          </w:tcPr>
+          <w:p>
+            <w:pPr>
+              <w:jc w:val="center"/>
+            </w:pPr>
+            <w:r>
+              <w:rPr>
+                <w:sz w:val="28"/>
+              </w:rPr>
+              <w:t>DCF-77</w:t>
+            </w:r>
+          </w:p>
+        </w:tc>
+      </w:tr>
+      <w:tr>
+        <w:tc>
+          <w:tcPr>
+            <w:tcW w:w="4531" w:type="dxa"/>
+          </w:tcPr>
+          <w:p>
+            <w:r>
+              <w:t>Data-In</w:t>
+            </w:r>
+          </w:p>
+        </w:tc>
+        <w:tc>
+          <w:tcPr>
+            <w:tcW w:w="4531" w:type="dxa"/>
+          </w:tcPr>
+          <w:p>
+            <w:r>
+              <w:t>PC8 (CN10, Pin2)</w:t>
+            </w:r>
+          </w:p>
+        </w:tc>
+      </w:tr>
+      <w:tr>
+        <w:tc>
+          <w:tcPr>
+            <w:tcW w:w="4531" w:type="dxa"/>
+          </w:tcPr>
+          <w:p>
+            <w:r>
+              <w:t>Power on</w:t>
+            </w:r>
+          </w:p>
+        </w:tc>
+        <w:tc>
+          <w:tcPr>
+            <w:tcW w:w="4531" w:type="dxa"/>
+          </w:tcPr>
+          <w:p>
+            <w:r>
+              <w:t>PC9 (CN10, Pin1)</w:t>
+            </w:r>
+          </w:p>
+        </w:tc>
+      </w:tr>
+      <w:tr>
+        <w:tc>
+          <w:tcPr>
+            <w:tcW w:w="4531" w:type="dxa"/>
+          </w:tcPr>
+          <w:p>
+            <w:r>
+              <w:t>+3.3V</w:t>
+            </w:r>
+          </w:p>
+        </w:tc>
+        <w:tc>
+          <w:tcPr>
+            <w:tcW w:w="4531" w:type="dxa"/>
+          </w:tcPr>
+          <w:p>
+            <w:r>
+              <w:t>AVDD (CN10, Pin7)</w:t>
+            </w:r>
+          </w:p>
+        </w:tc>
+      </w:tr>
+      <w:tr>
+        <w:tc>
+          <w:tcPr>
+            <w:tcW w:w="4531" w:type="dxa"/>
+          </w:tcPr>
+          <w:p>
+            <w:r>
+              <w:t>GND</w:t>
+            </w:r>
+          </w:p>
+        </w:tc>
+        <w:tc>
+          <w:tcPr>
+            <w:tcW w:w="4531" w:type="dxa"/>
+          </w:tcPr>
+          <w:p>
+            <w:r>
+              <w:t>GND (CN10, Pin9)</w:t>
+            </w:r>
+          </w:p>
+        </w:tc>
+      </w:tr>
+      <w:tr>
+        <w:tc>
+          <w:tcPr>
+            <w:tcW w:w="9062" w:type="dxa"/>
+            <w:gridSpan w:val="2"/>
+          </w:tcPr>
+          <w:p>
+            <w:pPr>
+              <w:jc w:val="center"/>
+              <w:rPr>
+                <w:sz w:val="28"/>
+              </w:rPr>
+            </w:pPr>
+            <w:r>
+              <w:rPr>
+                <w:sz w:val="28"/>
+              </w:rPr>
+              <w:t xml:space="preserve">Light </w:t>
+            </w:r>
+            <w:proofErr w:type="spellStart"/>
+            <w:r>
+              <w:rPr>
+                <w:sz w:val="28"/>
+              </w:rPr>
+              <w:t>Dependent</w:t>
+            </w:r>
+            <w:proofErr w:type="spellEnd"/>
+            <w:r>
+              <w:rPr>
+                <w:sz w:val="28"/>
+              </w:rPr>
+              <w:t xml:space="preserve"> </w:t>
+            </w:r>
+            <w:proofErr w:type="spellStart"/>
+            <w:r>
+              <w:rPr>
+                <w:sz w:val="28"/>
+              </w:rPr>
+              <w:t>Resistor</w:t>
+            </w:r>
+            <w:proofErr w:type="spellEnd"/>
+            <w:r>
+              <w:rPr>
+                <w:sz w:val="28"/>
+              </w:rPr>
+              <w:t xml:space="preserve"> (LDR)</w:t>
+            </w:r>
+          </w:p>
+        </w:tc>
+      </w:tr>
+      <w:tr>
+        <w:tc>
+          <w:tcPr>
+            <w:tcW w:w="4531" w:type="dxa"/>
+          </w:tcPr>
+          <w:p>
+            <w:r>
+              <w:t>Analog-In (ebenfalls zu PC13 verbinden s.u.)</w:t>
+            </w:r>
+          </w:p>
+        </w:tc>
+        <w:tc>
+          <w:tcPr>
+            <w:tcW w:w="4531" w:type="dxa"/>
+          </w:tcPr>
+          <w:p>
+            <w:r>
+              <w:t>PA1 (CN7, Pin30)</w:t>
+            </w:r>
+          </w:p>
+        </w:tc>
+      </w:tr>
+      <w:tr>
+        <w:tc>
+          <w:tcPr>
+            <w:tcW w:w="4531" w:type="dxa"/>
+          </w:tcPr>
+          <w:p>
+            <w:proofErr w:type="spellStart"/>
+            <w:r>
+              <w:t>Ground</w:t>
+            </w:r>
+            <w:proofErr w:type="spellEnd"/>
+            <w:r>
+              <w:t xml:space="preserve"> </w:t>
+            </w:r>
+            <w:proofErr w:type="spellStart"/>
+            <w:r>
+              <w:t>for</w:t>
+            </w:r>
+            <w:proofErr w:type="spellEnd"/>
+            <w:r>
+              <w:t xml:space="preserve"> LDR</w:t>
+            </w:r>
+          </w:p>
+        </w:tc>
+        <w:tc>
+          <w:tcPr>
+            <w:tcW w:w="4531" w:type="dxa"/>
+          </w:tcPr>
+          <w:p>
+            <w:r>
+              <w:t>PB7 (CN7, Pin 21)</w:t>
+            </w:r>
+          </w:p>
+        </w:tc>
+      </w:tr>
+      <w:tr>
+        <w:tc>
+          <w:tcPr>
+            <w:tcW w:w="4531" w:type="dxa"/>
+          </w:tcPr>
+          <w:p>
+            <w:pPr>
+              <w:rPr>
+                <w:lang w:val="en-US"/>
+              </w:rPr>
+            </w:pPr>
+            <w:proofErr w:type="spellStart"/>
+            <w:r>
+              <w:rPr>
+                <w:lang w:val="en-US"/>
+              </w:rPr>
+              <w:t>interner</w:t>
+            </w:r>
+            <w:proofErr w:type="spellEnd"/>
+            <w:r>
+              <w:rPr>
+                <w:lang w:val="en-US"/>
+              </w:rPr>
+              <w:t xml:space="preserve"> Pull-Up: PA1 (CN7, Pin30)</w:t>
+            </w:r>
+          </w:p>
+        </w:tc>
+        <w:tc>
+          <w:tcPr>
+            <w:tcW w:w="4531" w:type="dxa"/>
+          </w:tcPr>
+          <w:p>
+            <w:r>
+              <w:t>PC13 (CN7, Pin 23)</w:t>
+            </w:r>
+          </w:p>
+        </w:tc>
+      </w:tr>
+      <w:tr>
+        <w:tc>
+          <w:tcPr>
+            <w:tcW w:w="9062" w:type="dxa"/>
+            <w:gridSpan w:val="2"/>
+          </w:tcPr>
+          <w:p>
+            <w:pPr>
+              <w:jc w:val="center"/>
+              <w:rPr>
+                <w:sz w:val="28"/>
+              </w:rPr>
+            </w:pPr>
+            <w:r>
+              <w:rPr>
+                <w:sz w:val="28"/>
+              </w:rPr>
+              <w:t>IR Remote</w:t>
+            </w:r>
+          </w:p>
+        </w:tc>
+      </w:tr>
+      <w:tr>
+        <w:tc>
+          <w:tcPr>
+            <w:tcW w:w="4531" w:type="dxa"/>
+          </w:tcPr>
+          <w:p>
+            <w:pPr>
+              <w:rPr>
+                <w:lang w:val="en-US"/>
+              </w:rPr>
+            </w:pPr>
+            <w:r>
+              <w:rPr>
+                <w:lang w:val="en-US"/>
+              </w:rPr>
+              <w:t>Digital-In</w:t>
+            </w:r>
+          </w:p>
+        </w:tc>
+        <w:tc>
+          <w:tcPr>
+            <w:tcW w:w="4531" w:type="dxa"/>
+          </w:tcPr>
+          <w:p>
+            <w:r>
+              <w:t>PA15 (CN7, Pin17)</w:t>
+            </w:r>
+          </w:p>
+        </w:tc>
+      </w:tr>
+      <w:tr>
+        <w:tc>
+          <w:tcPr>
+            <w:tcW w:w="4531" w:type="dxa"/>
+          </w:tcPr>
+          <w:p>
+            <w:pPr>
+              <w:rPr>
+                <w:lang w:val="en-US"/>
+              </w:rPr>
+            </w:pPr>
+            <w:r>
+              <w:rPr>
+                <w:lang w:val="en-US"/>
+              </w:rPr>
+              <w:t>+3.3V</w:t>
+            </w:r>
+          </w:p>
+        </w:tc>
+        <w:tc>
+          <w:tcPr>
+            <w:tcW w:w="4531" w:type="dxa"/>
+          </w:tcPr>
+          <w:p>
+            <w:r>
+              <w:t>VDD (CN7, Pin5)</w:t>
+            </w:r>
+          </w:p>
+        </w:tc>
+      </w:tr>
+      <w:tr>
+        <w:tc>
+          <w:tcPr>
+            <w:tcW w:w="4531" w:type="dxa"/>
+          </w:tcPr>
+          <w:p>
+            <w:pPr>
+              <w:rPr>
+                <w:lang w:val="en-US"/>
+              </w:rPr>
+            </w:pPr>
+            <w:r>
+              <w:rPr>
+                <w:lang w:val="en-US"/>
+              </w:rPr>
+              <w:t>GND</w:t>
+            </w:r>
+          </w:p>
+        </w:tc>
+        <w:tc>
+          <w:tcPr>
+            <w:tcW w:w="4531" w:type="dxa"/>
+          </w:tcPr>
+          <w:p>
+            <w:r>
+              <w:t>GND (CN7, Pin19)</w:t>
+            </w:r>
+          </w:p>
+        </w:tc>
+      </w:tr>
+      <w:tr>
+        <w:tc>
+          <w:tcPr>
+            <w:tcW w:w="9062" w:type="dxa"/>
+            <w:gridSpan w:val="2"/>
+          </w:tcPr>
+          <w:p>
+            <w:pPr>
+              <w:jc w:val="center"/>
+              <w:rPr>
+                <w:sz w:val="28"/>
+              </w:rPr>
+            </w:pPr>
+            <w:r>
+              <w:rPr>
+                <w:sz w:val="28"/>
+              </w:rPr>
+              <w:t xml:space="preserve">WS2812 LED </w:t>
+            </w:r>
+            <w:proofErr w:type="spellStart"/>
+            <w:r>
+              <w:rPr>
+                <w:sz w:val="28"/>
+              </w:rPr>
+              <w:t>strip</w:t>
+            </w:r>
+            <w:proofErr w:type="spellEnd"/>
+          </w:p>
+        </w:tc>
+      </w:tr>
+      <w:tr>
+        <w:tc>
+          <w:tcPr>
+            <w:tcW w:w="4531" w:type="dxa"/>
+          </w:tcPr>
+          <w:p>
+            <w:r>
+              <w:t>Digital-Out (ebenfalls zu E5V verbinden s.u.)</w:t>
+            </w:r>
+          </w:p>
+        </w:tc>
+        <w:tc>
+          <w:tcPr>
+            <w:tcW w:w="4531" w:type="dxa"/>
+          </w:tcPr>
+          <w:p>
+            <w:r>
+              <w:t>PB0 (CN7, Pin34)</w:t>
+            </w:r>
+          </w:p>
+        </w:tc>
+      </w:tr>
+      <w:tr>
+        <w:tc>
+          <w:tcPr>
+            <w:tcW w:w="4531" w:type="dxa"/>
+          </w:tcPr>
+          <w:p>
+            <w:pPr>
+              <w:rPr>
+                <w:lang w:val="en-US"/>
+              </w:rPr>
+            </w:pPr>
+            <w:proofErr w:type="spellStart"/>
+            <w:r>
+              <w:rPr>
+                <w:lang w:val="en-US"/>
+              </w:rPr>
+              <w:t>Externer</w:t>
+            </w:r>
+            <w:proofErr w:type="spellEnd"/>
+            <w:r>
+              <w:rPr>
+                <w:lang w:val="en-US"/>
+              </w:rPr>
+              <w:t xml:space="preserve"> Pull-Up: PB0 (CN7, Pin23)</w:t>
+            </w:r>
+          </w:p>
+        </w:tc>
+        <w:tc>
+          <w:tcPr>
+            <w:tcW w:w="4531" w:type="dxa"/>
+          </w:tcPr>
+          <w:p>
+            <w:pPr>
+              <w:rPr>
+                <w:lang w:val="en-US"/>
+              </w:rPr>
+            </w:pPr>
+            <w:r>
+              <w:rPr>
+                <w:lang w:val="en-US"/>
+              </w:rPr>
+              <w:t>E5V (CN7, Pin6)</w:t>
+            </w:r>
+            <w:bookmarkStart w:id="0" w:name="_GoBack"/>
+            <w:bookmarkEnd w:id="0"/>
+          </w:p>
+        </w:tc>
+      </w:tr>
+    </w:tbl>
+    <w:p>
+      <w:pPr>
+        <w:rPr>
+          <w:lang w:val="en-US"/>
+        </w:rPr>
+      </w:pPr>
     </w:p>
     <w:sectPr>
       <w:pgSz w:w="11906" w:h="16838"/>
@@ -849,6 +1426,25 @@
       <w:szCs w:val="26"/>
     </w:rPr>
   </w:style>
+  <w:style w:type="table" w:styleId="Tabellenraster">
+    <w:name w:val="Table Grid"/>
+    <w:basedOn w:val="NormaleTabelle"/>
+    <w:uiPriority w:val="39"/>
+    <w:rsid w:val="00AE78CE"/>
+    <w:pPr>
+      <w:spacing w:after="0" w:line="240" w:lineRule="auto"/>
+    </w:pPr>
+    <w:tblPr>
+      <w:tblBorders>
+        <w:top w:val="single" w:sz="4" w:space="0" w:color="auto"/>
+        <w:left w:val="single" w:sz="4" w:space="0" w:color="auto"/>
+        <w:bottom w:val="single" w:sz="4" w:space="0" w:color="auto"/>
+        <w:right w:val="single" w:sz="4" w:space="0" w:color="auto"/>
+        <w:insideH w:val="single" w:sz="4" w:space="0" w:color="auto"/>
+        <w:insideV w:val="single" w:sz="4" w:space="0" w:color="auto"/>
+      </w:tblBorders>
+    </w:tblPr>
+  </w:style>
 </w:styles>
 </file>
 

</xml_diff>

<commit_message>
- updated docu with WLAN pins - included PCB
</commit_message>
<xml_diff>
--- a/doc/Bauanleitung.docx
+++ b/doc/Bauanleitung.docx
@@ -7,13 +7,8 @@
         <w:pStyle w:val="berschrift1"/>
       </w:pPr>
       <w:r>
-        <w:t>Bauanleitung WS-</w:t>
+        <w:t>Bauanleitung WS-WordClock</w:t>
       </w:r>
-      <w:proofErr w:type="spellStart"/>
-      <w:r>
-        <w:t>WordClock</w:t>
-      </w:r>
-      <w:proofErr w:type="spellEnd"/>
     </w:p>
     <w:p/>
     <w:p>
@@ -163,23 +158,7 @@
     </w:p>
     <w:p>
       <w:r>
-        <w:t xml:space="preserve">Die LED Strips müssen nun elektrisch verbunden werden. Hierzu gehört +5V, GND und </w:t>
-      </w:r>
-      <w:proofErr w:type="spellStart"/>
-      <w:r>
-        <w:t>DigIn</w:t>
-      </w:r>
-      <w:proofErr w:type="spellEnd"/>
-      <w:r>
-        <w:t xml:space="preserve"> bzw. </w:t>
-      </w:r>
-      <w:proofErr w:type="spellStart"/>
-      <w:r>
-        <w:t>DigOut</w:t>
-      </w:r>
-      <w:proofErr w:type="spellEnd"/>
-      <w:r>
-        <w:t>.</w:t>
+        <w:t>Die LED Strips müssen nun elektrisch verbunden werden. Hierzu gehört +5V, GND und DigIn bzw. DigOut.</w:t>
       </w:r>
     </w:p>
     <w:p>
@@ -189,42 +168,10 @@
     </w:p>
     <w:p>
       <w:r>
-        <w:t xml:space="preserve">Die Verkabelung der </w:t>
-      </w:r>
-      <w:proofErr w:type="spellStart"/>
-      <w:r>
-        <w:t>DigIn</w:t>
-      </w:r>
-      <w:proofErr w:type="spellEnd"/>
-      <w:r>
-        <w:t xml:space="preserve"> und </w:t>
-      </w:r>
-      <w:proofErr w:type="spellStart"/>
-      <w:r>
-        <w:t>DigOut</w:t>
-      </w:r>
-      <w:proofErr w:type="spellEnd"/>
-      <w:r>
-        <w:t xml:space="preserve"> Signale muss nach folgendem Schema vorgenommen werden.</w:t>
+        <w:t>Die Verkabelung der DigIn und DigOut Signale muss nach folgendem Schema vorgenommen werden.</w:t>
       </w:r>
       <w:r>
-        <w:t xml:space="preserve"> Der jeweilige </w:t>
-      </w:r>
-      <w:proofErr w:type="spellStart"/>
-      <w:r>
-        <w:t>DigOut</w:t>
-      </w:r>
-      <w:proofErr w:type="spellEnd"/>
-      <w:r>
-        <w:t xml:space="preserve"> Ausgang muss mit dem folgenden </w:t>
-      </w:r>
-      <w:proofErr w:type="spellStart"/>
-      <w:r>
-        <w:t>DigIn</w:t>
-      </w:r>
-      <w:proofErr w:type="spellEnd"/>
-      <w:r>
-        <w:t xml:space="preserve"> Eingang verbunden (durch weiße Dreiecke gekennzeichnet) werden.</w:t>
+        <w:t xml:space="preserve"> Der jeweilige DigOut Ausgang muss mit dem folgenden DigIn Eingang verbunden (durch weiße Dreiecke gekennzeichnet) werden.</w:t>
       </w:r>
     </w:p>
     <w:p>
@@ -578,35 +525,7 @@
               <w:rPr>
                 <w:sz w:val="28"/>
               </w:rPr>
-              <w:t xml:space="preserve">Light </w:t>
-            </w:r>
-            <w:proofErr w:type="spellStart"/>
-            <w:r>
-              <w:rPr>
-                <w:sz w:val="28"/>
-              </w:rPr>
-              <w:t>Dependent</w:t>
-            </w:r>
-            <w:proofErr w:type="spellEnd"/>
-            <w:r>
-              <w:rPr>
-                <w:sz w:val="28"/>
-              </w:rPr>
-              <w:t xml:space="preserve"> </w:t>
-            </w:r>
-            <w:proofErr w:type="spellStart"/>
-            <w:r>
-              <w:rPr>
-                <w:sz w:val="28"/>
-              </w:rPr>
-              <w:t>Resistor</w:t>
-            </w:r>
-            <w:proofErr w:type="spellEnd"/>
-            <w:r>
-              <w:rPr>
-                <w:sz w:val="28"/>
-              </w:rPr>
-              <w:t xml:space="preserve"> (LDR)</w:t>
+              <w:t>Light Dependent Resistor (LDR)</w:t>
             </w:r>
           </w:p>
         </w:tc>
@@ -639,21 +558,8 @@
             <w:tcW w:w="4531" w:type="dxa"/>
           </w:tcPr>
           <w:p>
-            <w:proofErr w:type="spellStart"/>
-            <w:r>
-              <w:t>Ground</w:t>
-            </w:r>
-            <w:proofErr w:type="spellEnd"/>
-            <w:r>
-              <w:t xml:space="preserve"> </w:t>
-            </w:r>
-            <w:proofErr w:type="spellStart"/>
-            <w:r>
-              <w:t>for</w:t>
-            </w:r>
-            <w:proofErr w:type="spellEnd"/>
-            <w:r>
-              <w:t xml:space="preserve"> LDR</w:t>
+            <w:r>
+              <w:t>Ground for LDR</w:t>
             </w:r>
           </w:p>
         </w:tc>
@@ -679,19 +585,11 @@
                 <w:lang w:val="en-US"/>
               </w:rPr>
             </w:pPr>
-            <w:proofErr w:type="spellStart"/>
-            <w:r>
-              <w:rPr>
-                <w:lang w:val="en-US"/>
-              </w:rPr>
-              <w:t>interner</w:t>
-            </w:r>
-            <w:proofErr w:type="spellEnd"/>
-            <w:r>
-              <w:rPr>
-                <w:lang w:val="en-US"/>
-              </w:rPr>
-              <w:t xml:space="preserve"> Pull-Up: PA1 (CN7, Pin30)</w:t>
+            <w:r>
+              <w:rPr>
+                <w:lang w:val="en-US"/>
+              </w:rPr>
+              <w:t>interner Pull-Up: PA1 (CN7, Pin30)</w:t>
             </w:r>
           </w:p>
         </w:tc>
@@ -835,83 +733,386 @@
               <w:rPr>
                 <w:sz w:val="28"/>
               </w:rPr>
-              <w:t xml:space="preserve">WS2812 LED </w:t>
-            </w:r>
-            <w:proofErr w:type="spellStart"/>
-            <w:r>
+              <w:t>WS2812 LED strip</w:t>
+            </w:r>
+          </w:p>
+        </w:tc>
+      </w:tr>
+      <w:tr>
+        <w:tc>
+          <w:tcPr>
+            <w:tcW w:w="4531" w:type="dxa"/>
+          </w:tcPr>
+          <w:p>
+            <w:r>
+              <w:t>Digital-Out (ebenfalls zu E5V verbinden s.u.)</w:t>
+            </w:r>
+          </w:p>
+        </w:tc>
+        <w:tc>
+          <w:tcPr>
+            <w:tcW w:w="4531" w:type="dxa"/>
+          </w:tcPr>
+          <w:p>
+            <w:r>
+              <w:t>PB0 (CN7, Pin34)</w:t>
+            </w:r>
+          </w:p>
+        </w:tc>
+      </w:tr>
+      <w:tr>
+        <w:tc>
+          <w:tcPr>
+            <w:tcW w:w="4531" w:type="dxa"/>
+          </w:tcPr>
+          <w:p>
+            <w:pPr>
+              <w:rPr>
+                <w:lang w:val="en-US"/>
+              </w:rPr>
+            </w:pPr>
+            <w:r>
+              <w:rPr>
+                <w:lang w:val="en-US"/>
+              </w:rPr>
+              <w:t>Externer Pull-Up: PB0 (CN7, Pin23)</w:t>
+            </w:r>
+          </w:p>
+        </w:tc>
+        <w:tc>
+          <w:tcPr>
+            <w:tcW w:w="4531" w:type="dxa"/>
+          </w:tcPr>
+          <w:p>
+            <w:pPr>
+              <w:rPr>
+                <w:lang w:val="en-US"/>
+              </w:rPr>
+            </w:pPr>
+            <w:r>
+              <w:rPr>
+                <w:lang w:val="en-US"/>
+              </w:rPr>
+              <w:t>E5V (CN7, Pin6)</w:t>
+            </w:r>
+          </w:p>
+        </w:tc>
+      </w:tr>
+      <w:tr>
+        <w:tc>
+          <w:tcPr>
+            <w:tcW w:w="9062" w:type="dxa"/>
+            <w:gridSpan w:val="2"/>
+          </w:tcPr>
+          <w:p>
+            <w:pPr>
+              <w:jc w:val="center"/>
               <w:rPr>
                 <w:sz w:val="28"/>
-              </w:rPr>
-              <w:t>strip</w:t>
-            </w:r>
-            <w:proofErr w:type="spellEnd"/>
-          </w:p>
-        </w:tc>
-      </w:tr>
-      <w:tr>
-        <w:tc>
-          <w:tcPr>
-            <w:tcW w:w="4531" w:type="dxa"/>
-          </w:tcPr>
-          <w:p>
-            <w:r>
-              <w:t>Digital-Out (ebenfalls zu E5V verbinden s.u.)</w:t>
-            </w:r>
-          </w:p>
-        </w:tc>
-        <w:tc>
-          <w:tcPr>
-            <w:tcW w:w="4531" w:type="dxa"/>
-          </w:tcPr>
-          <w:p>
-            <w:r>
-              <w:t>PB0 (CN7, Pin34)</w:t>
-            </w:r>
-          </w:p>
-        </w:tc>
-      </w:tr>
-      <w:tr>
-        <w:tc>
-          <w:tcPr>
-            <w:tcW w:w="4531" w:type="dxa"/>
-          </w:tcPr>
-          <w:p>
-            <w:pPr>
-              <w:rPr>
-                <w:lang w:val="en-US"/>
-              </w:rPr>
-            </w:pPr>
-            <w:proofErr w:type="spellStart"/>
-            <w:r>
-              <w:rPr>
-                <w:lang w:val="en-US"/>
-              </w:rPr>
-              <w:t>Externer</w:t>
-            </w:r>
-            <w:proofErr w:type="spellEnd"/>
-            <w:r>
-              <w:rPr>
-                <w:lang w:val="en-US"/>
-              </w:rPr>
-              <w:t xml:space="preserve"> Pull-Up: PB0 (CN7, Pin23)</w:t>
-            </w:r>
-          </w:p>
-        </w:tc>
-        <w:tc>
-          <w:tcPr>
-            <w:tcW w:w="4531" w:type="dxa"/>
-          </w:tcPr>
-          <w:p>
-            <w:pPr>
-              <w:rPr>
-                <w:lang w:val="en-US"/>
-              </w:rPr>
-            </w:pPr>
-            <w:r>
-              <w:rPr>
-                <w:lang w:val="en-US"/>
-              </w:rPr>
-              <w:t>E5V (CN7, Pin6)</w:t>
+                <w:szCs w:val="28"/>
+                <w:lang w:val="en-US"/>
+              </w:rPr>
+            </w:pPr>
+            <w:r>
+              <w:rPr>
+                <w:sz w:val="28"/>
+                <w:szCs w:val="28"/>
+                <w:lang w:val="en-US"/>
+              </w:rPr>
+              <w:t>WLAN Modul</w:t>
+            </w:r>
+          </w:p>
+        </w:tc>
+      </w:tr>
+      <w:tr>
+        <w:tc>
+          <w:tcPr>
+            <w:tcW w:w="4531" w:type="dxa"/>
+          </w:tcPr>
+          <w:p>
+            <w:pPr>
+              <w:rPr>
+                <w:lang w:val="en-US"/>
+              </w:rPr>
+            </w:pPr>
+            <w:r>
+              <w:rPr>
+                <w:lang w:val="en-US"/>
+              </w:rPr>
+              <w:t>+3.3V</w:t>
+            </w:r>
+          </w:p>
+        </w:tc>
+        <w:tc>
+          <w:tcPr>
+            <w:tcW w:w="4531" w:type="dxa"/>
+          </w:tcPr>
+          <w:p>
+            <w:pPr>
+              <w:rPr>
+                <w:lang w:val="en-US"/>
+              </w:rPr>
+            </w:pPr>
+          </w:p>
+        </w:tc>
+      </w:tr>
+      <w:tr>
+        <w:tc>
+          <w:tcPr>
+            <w:tcW w:w="4531" w:type="dxa"/>
+          </w:tcPr>
+          <w:p>
+            <w:pPr>
+              <w:rPr>
+                <w:lang w:val="en-US"/>
+              </w:rPr>
+            </w:pPr>
+            <w:r>
+              <w:rPr>
+                <w:lang w:val="en-US"/>
+              </w:rPr>
+              <w:t>GND</w:t>
+            </w:r>
+          </w:p>
+        </w:tc>
+        <w:tc>
+          <w:tcPr>
+            <w:tcW w:w="4531" w:type="dxa"/>
+          </w:tcPr>
+          <w:p>
+            <w:pPr>
+              <w:rPr>
+                <w:lang w:val="en-US"/>
+              </w:rPr>
+            </w:pPr>
+          </w:p>
+        </w:tc>
+      </w:tr>
+      <w:tr>
+        <w:tc>
+          <w:tcPr>
+            <w:tcW w:w="4531" w:type="dxa"/>
+          </w:tcPr>
+          <w:p>
+            <w:pPr>
+              <w:rPr>
+                <w:lang w:val="en-US"/>
+              </w:rPr>
+            </w:pPr>
+            <w:r>
+              <w:rPr>
+                <w:lang w:val="en-US"/>
+              </w:rPr>
+              <w:lastRenderedPageBreak/>
+              <w:t>TX</w:t>
+            </w:r>
+          </w:p>
+        </w:tc>
+        <w:tc>
+          <w:tcPr>
+            <w:tcW w:w="4531" w:type="dxa"/>
+          </w:tcPr>
+          <w:p>
+            <w:pPr>
+              <w:rPr>
+                <w:lang w:val="en-US"/>
+              </w:rPr>
+            </w:pPr>
+            <w:r>
+              <w:rPr>
+                <w:lang w:val="en-US"/>
+              </w:rPr>
+              <w:t>PA3 (USART2_RX)</w:t>
+            </w:r>
+          </w:p>
+        </w:tc>
+      </w:tr>
+      <w:tr>
+        <w:tc>
+          <w:tcPr>
+            <w:tcW w:w="4531" w:type="dxa"/>
+          </w:tcPr>
+          <w:p>
+            <w:pPr>
+              <w:rPr>
+                <w:lang w:val="en-US"/>
+              </w:rPr>
+            </w:pPr>
+            <w:r>
+              <w:rPr>
+                <w:lang w:val="en-US"/>
+              </w:rPr>
+              <w:t>RX</w:t>
+            </w:r>
+          </w:p>
+        </w:tc>
+        <w:tc>
+          <w:tcPr>
+            <w:tcW w:w="4531" w:type="dxa"/>
+          </w:tcPr>
+          <w:p>
+            <w:pPr>
+              <w:rPr>
+                <w:lang w:val="en-US"/>
+              </w:rPr>
+            </w:pPr>
+            <w:r>
+              <w:rPr>
+                <w:lang w:val="en-US"/>
+              </w:rPr>
+              <w:t>PA2 (USART2_TX)</w:t>
+            </w:r>
+          </w:p>
+        </w:tc>
+      </w:tr>
+      <w:tr>
+        <w:tc>
+          <w:tcPr>
+            <w:tcW w:w="4531" w:type="dxa"/>
+          </w:tcPr>
+          <w:p>
+            <w:pPr>
+              <w:rPr>
+                <w:lang w:val="en-US"/>
+              </w:rPr>
+            </w:pPr>
+            <w:r>
+              <w:rPr>
+                <w:lang w:val="en-US"/>
+              </w:rPr>
+              <w:t>Power-Down</w:t>
+            </w:r>
+          </w:p>
+        </w:tc>
+        <w:tc>
+          <w:tcPr>
+            <w:tcW w:w="4531" w:type="dxa"/>
+          </w:tcPr>
+          <w:p>
+            <w:pPr>
+              <w:rPr>
+                <w:lang w:val="en-US"/>
+              </w:rPr>
+            </w:pPr>
+            <w:r>
+              <w:rPr>
+                <w:lang w:val="en-US"/>
+              </w:rPr>
+              <w:t>PA10 (GPIO)</w:t>
+            </w:r>
+          </w:p>
+        </w:tc>
+      </w:tr>
+      <w:tr>
+        <w:tc>
+          <w:tcPr>
+            <w:tcW w:w="4531" w:type="dxa"/>
+          </w:tcPr>
+          <w:p>
+            <w:pPr>
+              <w:rPr>
+                <w:lang w:val="en-US"/>
+              </w:rPr>
+            </w:pPr>
+            <w:r>
+              <w:rPr>
+                <w:lang w:val="en-US"/>
+              </w:rPr>
+              <w:t>GPIO0</w:t>
+            </w:r>
+          </w:p>
+        </w:tc>
+        <w:tc>
+          <w:tcPr>
+            <w:tcW w:w="4531" w:type="dxa"/>
+          </w:tcPr>
+          <w:p>
+            <w:pPr>
+              <w:rPr>
+                <w:lang w:val="en-US"/>
+              </w:rPr>
+            </w:pPr>
+            <w:r>
+              <w:rPr>
+                <w:lang w:val="en-US"/>
+              </w:rPr>
+              <w:t>PC4 (GPIO)</w:t>
+            </w:r>
+          </w:p>
+        </w:tc>
+      </w:tr>
+      <w:tr>
+        <w:tc>
+          <w:tcPr>
+            <w:tcW w:w="4531" w:type="dxa"/>
+          </w:tcPr>
+          <w:p>
+            <w:pPr>
+              <w:rPr>
+                <w:lang w:val="en-US"/>
+              </w:rPr>
+            </w:pPr>
+            <w:r>
+              <w:rPr>
+                <w:lang w:val="en-US"/>
+              </w:rPr>
+              <w:t>GPIO1</w:t>
+            </w:r>
+          </w:p>
+        </w:tc>
+        <w:tc>
+          <w:tcPr>
+            <w:tcW w:w="4531" w:type="dxa"/>
+          </w:tcPr>
+          <w:p>
+            <w:pPr>
+              <w:rPr>
+                <w:lang w:val="en-US"/>
+              </w:rPr>
+            </w:pPr>
+            <w:r>
+              <w:rPr>
+                <w:lang w:val="en-US"/>
+              </w:rPr>
+              <w:t>PB3 (GPIO)</w:t>
+            </w:r>
+          </w:p>
+        </w:tc>
+      </w:tr>
+      <w:tr>
+        <w:tc>
+          <w:tcPr>
+            <w:tcW w:w="4531" w:type="dxa"/>
+          </w:tcPr>
+          <w:p>
+            <w:pPr>
+              <w:rPr>
+                <w:lang w:val="en-US"/>
+              </w:rPr>
+            </w:pPr>
+            <w:r>
+              <w:rPr>
+                <w:lang w:val="en-US"/>
+              </w:rPr>
+              <w:t>/Reset</w:t>
+            </w:r>
+          </w:p>
+        </w:tc>
+        <w:tc>
+          <w:tcPr>
+            <w:tcW w:w="4531" w:type="dxa"/>
+          </w:tcPr>
+          <w:p>
+            <w:pPr>
+              <w:rPr>
+                <w:lang w:val="en-US"/>
+              </w:rPr>
+            </w:pPr>
+            <w:r>
+              <w:rPr>
+                <w:lang w:val="en-US"/>
+              </w:rPr>
+              <w:t>PB5 (GPIO)</w:t>
             </w:r>
             <w:bookmarkStart w:id="0" w:name="_GoBack"/>
             <w:bookmarkEnd w:id="0"/>

</xml_diff>

<commit_message>
Platine: * WS-Schutz Layout verbessert * +5V & GND Leiterbahnen gelöscht (da wir Polygons haben) * DCF-In & DCF-PON auf Arduino Connector verlegt * kleine Trace-Umlegungen um Leitfähigkeit der Polygone zu verbessern * mehrere GND und einen +5V Pin mit entspr. Signalen verbunden
Dokumentation aktualisiert
</commit_message>
<xml_diff>
--- a/doc/Bauanleitung.docx
+++ b/doc/Bauanleitung.docx
@@ -489,9 +489,30 @@
             <w:tcW w:w="4531" w:type="dxa"/>
           </w:tcPr>
           <w:p>
-            <w:r>
+            <w:pPr>
+              <w:rPr>
+                <w:lang w:val="en-US"/>
+              </w:rPr>
+            </w:pPr>
+            <w:r>
+              <w:rPr>
+                <w:lang w:val="en-US"/>
+              </w:rPr>
               <w:t>PC8 (CN10, Pin2)</w:t>
             </w:r>
+            <w:r>
+              <w:rPr>
+                <w:lang w:val="en-US"/>
+              </w:rPr>
+              <w:t xml:space="preserve"> – </w:t>
+            </w:r>
+            <w:r>
+              <w:rPr>
+                <w:color w:val="FF0000"/>
+                <w:lang w:val="en-US"/>
+              </w:rPr>
+              <w:t>PA5 / D13</w:t>
+            </w:r>
           </w:p>
         </w:tc>
       </w:tr>
@@ -511,8 +532,29 @@
             <w:tcW w:w="4531" w:type="dxa"/>
           </w:tcPr>
           <w:p>
-            <w:r>
+            <w:pPr>
+              <w:rPr>
+                <w:lang w:val="en-US"/>
+              </w:rPr>
+            </w:pPr>
+            <w:r>
+              <w:rPr>
+                <w:lang w:val="en-US"/>
+              </w:rPr>
               <w:t>PC9 (CN10, Pin1)</w:t>
+            </w:r>
+            <w:r>
+              <w:rPr>
+                <w:lang w:val="en-US"/>
+              </w:rPr>
+              <w:t xml:space="preserve"> – </w:t>
+            </w:r>
+            <w:r>
+              <w:rPr>
+                <w:color w:val="FF0000"/>
+                <w:lang w:val="en-US"/>
+              </w:rPr>
+              <w:t>PA6 / D12</w:t>
             </w:r>
           </w:p>
         </w:tc>
@@ -618,18 +660,51 @@
           </w:tcPr>
           <w:p>
             <w:r>
-              <w:t>Analog-In (ebenfalls zu PC13 verbinden s.u.)</w:t>
-            </w:r>
-          </w:p>
-        </w:tc>
-        <w:tc>
-          <w:tcPr>
-            <w:tcW w:w="4531" w:type="dxa"/>
-          </w:tcPr>
-          <w:p>
-            <w:r>
+              <w:t>Analog-In (ebenfalls zu PC13</w:t>
+            </w:r>
+            <w:r>
+              <w:t xml:space="preserve"> / </w:t>
+            </w:r>
+            <w:r>
+              <w:rPr>
+                <w:color w:val="FF0000"/>
+              </w:rPr>
+              <w:t>PA4</w:t>
+            </w:r>
+            <w:r>
+              <w:t xml:space="preserve"> verbinden s.u.)</w:t>
+            </w:r>
+          </w:p>
+        </w:tc>
+        <w:tc>
+          <w:tcPr>
+            <w:tcW w:w="4531" w:type="dxa"/>
+          </w:tcPr>
+          <w:p>
+            <w:pPr>
+              <w:rPr>
+                <w:lang w:val="en-US"/>
+              </w:rPr>
+            </w:pPr>
+            <w:r>
+              <w:rPr>
+                <w:lang w:val="en-US"/>
+              </w:rPr>
               <w:t>PA1 (CN7, Pin30)</w:t>
             </w:r>
+            <w:r>
+              <w:rPr>
+                <w:lang w:val="en-US"/>
+              </w:rPr>
+              <w:t xml:space="preserve"> – </w:t>
+            </w:r>
+            <w:r>
+              <w:rPr>
+                <w:color w:val="FF0000"/>
+                <w:lang w:val="en-US"/>
+              </w:rPr>
+              <w:t>PA1 / A2</w:t>
+            </w:r>
           </w:p>
         </w:tc>
       </w:tr>
@@ -692,6 +767,19 @@
                 <w:lang w:val="en-US"/>
               </w:rPr>
               <w:t xml:space="preserve"> Pull-Up: PA1 (CN7, Pin30)</w:t>
+            </w:r>
+            <w:r>
+              <w:rPr>
+                <w:lang w:val="en-US"/>
+              </w:rPr>
+              <w:t xml:space="preserve"> </w:t>
+            </w:r>
+            <w:r>
+              <w:rPr>
+                <w:color w:val="FF0000"/>
+                <w:lang w:val="en-US"/>
+              </w:rPr>
+              <w:t>/ PA4</w:t>
             </w:r>
           </w:p>
         </w:tc>
@@ -752,8 +840,29 @@
             <w:tcW w:w="4531" w:type="dxa"/>
           </w:tcPr>
           <w:p>
-            <w:r>
+            <w:pPr>
+              <w:rPr>
+                <w:lang w:val="en-US"/>
+              </w:rPr>
+            </w:pPr>
+            <w:r>
+              <w:rPr>
+                <w:lang w:val="en-US"/>
+              </w:rPr>
               <w:t>PA15 (CN7, Pin17)</w:t>
+            </w:r>
+            <w:r>
+              <w:rPr>
+                <w:lang w:val="en-US"/>
+              </w:rPr>
+              <w:t xml:space="preserve"> – </w:t>
+            </w:r>
+            <w:r>
+              <w:rPr>
+                <w:color w:val="FF0000"/>
+                <w:lang w:val="en-US"/>
+              </w:rPr>
+              <w:t>PA0 / A0</w:t>
             </w:r>
           </w:p>
         </w:tc>
@@ -864,8 +973,29 @@
             <w:tcW w:w="4531" w:type="dxa"/>
           </w:tcPr>
           <w:p>
-            <w:r>
+            <w:pPr>
+              <w:rPr>
+                <w:lang w:val="en-US"/>
+              </w:rPr>
+            </w:pPr>
+            <w:r>
+              <w:rPr>
+                <w:lang w:val="en-US"/>
+              </w:rPr>
               <w:t>PB0 (CN7, Pin34)</w:t>
+            </w:r>
+            <w:r>
+              <w:rPr>
+                <w:lang w:val="en-US"/>
+              </w:rPr>
+              <w:t xml:space="preserve"> – </w:t>
+            </w:r>
+            <w:r>
+              <w:rPr>
+                <w:color w:val="FF0000"/>
+                <w:lang w:val="en-US"/>
+              </w:rPr>
+              <w:t>PB0 / A3</w:t>
             </w:r>
           </w:p>
         </w:tc>
@@ -999,6 +1129,7 @@
               <w:rPr>
                 <w:lang w:val="en-US"/>
               </w:rPr>
+              <w:lastRenderedPageBreak/>
               <w:t>GND</w:t>
             </w:r>
           </w:p>
@@ -1031,7 +1162,6 @@
               <w:rPr>
                 <w:lang w:val="en-US"/>
               </w:rPr>
-              <w:lastRenderedPageBreak/>
               <w:t>TX</w:t>
             </w:r>
           </w:p>
@@ -1128,6 +1258,21 @@
               </w:rPr>
               <w:t>PA10 (GPIO)</w:t>
             </w:r>
+            <w:r>
+              <w:rPr>
+                <w:lang w:val="en-US"/>
+              </w:rPr>
+              <w:t xml:space="preserve"> – </w:t>
+            </w:r>
+            <w:r>
+              <w:rPr>
+                <w:color w:val="FF0000"/>
+                <w:lang w:val="en-US"/>
+              </w:rPr>
+              <w:t>PB3 / D3</w:t>
+            </w:r>
+            <w:bookmarkStart w:id="0" w:name="_GoBack"/>
+            <w:bookmarkEnd w:id="0"/>
           </w:p>
         </w:tc>
       </w:tr>
@@ -1166,6 +1311,19 @@
               </w:rPr>
               <w:t>PC4 (GPIO)</w:t>
             </w:r>
+            <w:r>
+              <w:rPr>
+                <w:lang w:val="en-US"/>
+              </w:rPr>
+              <w:t xml:space="preserve"> – </w:t>
+            </w:r>
+            <w:r>
+              <w:rPr>
+                <w:color w:val="FF0000"/>
+                <w:lang w:val="en-US"/>
+              </w:rPr>
+              <w:t>PB4 / D5</w:t>
+            </w:r>
           </w:p>
         </w:tc>
       </w:tr>
@@ -1204,6 +1362,19 @@
               </w:rPr>
               <w:t>PB3 (GPIO)</w:t>
             </w:r>
+            <w:r>
+              <w:rPr>
+                <w:lang w:val="en-US"/>
+              </w:rPr>
+              <w:t xml:space="preserve"> – </w:t>
+            </w:r>
+            <w:r>
+              <w:rPr>
+                <w:color w:val="FF0000"/>
+                <w:lang w:val="en-US"/>
+              </w:rPr>
+              <w:t>PA10 / D2</w:t>
+            </w:r>
           </w:p>
         </w:tc>
       </w:tr>
@@ -1241,6 +1412,19 @@
                 <w:lang w:val="en-US"/>
               </w:rPr>
               <w:t>PB5 (GPIO)</w:t>
+            </w:r>
+            <w:r>
+              <w:rPr>
+                <w:lang w:val="en-US"/>
+              </w:rPr>
+              <w:t xml:space="preserve"> – </w:t>
+            </w:r>
+            <w:r>
+              <w:rPr>
+                <w:color w:val="FF0000"/>
+                <w:lang w:val="en-US"/>
+              </w:rPr>
+              <w:t>PB5 / D4</w:t>
             </w:r>
           </w:p>
         </w:tc>
@@ -1281,14 +1465,12 @@
           <w:lang w:val="en-US"/>
         </w:rPr>
       </w:pPr>
-      <w:bookmarkStart w:id="0" w:name="_GoBack"/>
       <w:r>
         <w:rPr>
           <w:lang w:val="en-US"/>
         </w:rPr>
         <w:t>http://playground.boxtec.ch/doku.php/wireless/esp8266</w:t>
       </w:r>
-      <w:bookmarkEnd w:id="0"/>
     </w:p>
     <w:sectPr>
       <w:pgSz w:w="11906" w:h="16838"/>

</xml_diff>

<commit_message>
- DCF-Leitungen umgelegt - Doku korrigiert
</commit_message>
<xml_diff>
--- a/doc/Bauanleitung.docx
+++ b/doc/Bauanleitung.docx
@@ -511,7 +511,28 @@
                 <w:color w:val="FF0000"/>
                 <w:lang w:val="en-US"/>
               </w:rPr>
-              <w:t>PA5 / D13</w:t>
+              <w:t>P</w:t>
+            </w:r>
+            <w:r>
+              <w:rPr>
+                <w:color w:val="FF0000"/>
+                <w:lang w:val="en-US"/>
+              </w:rPr>
+              <w:t>B8</w:t>
+            </w:r>
+            <w:r>
+              <w:rPr>
+                <w:color w:val="FF0000"/>
+                <w:lang w:val="en-US"/>
+              </w:rPr>
+              <w:t xml:space="preserve"> / </w:t>
+            </w:r>
+            <w:r>
+              <w:rPr>
+                <w:color w:val="FF0000"/>
+                <w:lang w:val="en-US"/>
+              </w:rPr>
+              <w:t>D15</w:t>
             </w:r>
           </w:p>
         </w:tc>
@@ -554,7 +575,16 @@
                 <w:color w:val="FF0000"/>
                 <w:lang w:val="en-US"/>
               </w:rPr>
-              <w:t>PA6 / D12</w:t>
+              <w:t>PB9</w:t>
+            </w:r>
+            <w:bookmarkStart w:id="0" w:name="_GoBack"/>
+            <w:bookmarkEnd w:id="0"/>
+            <w:r>
+              <w:rPr>
+                <w:color w:val="FF0000"/>
+                <w:lang w:val="en-US"/>
+              </w:rPr>
+              <w:t xml:space="preserve"> / D14</w:t>
             </w:r>
           </w:p>
         </w:tc>
@@ -1271,8 +1301,6 @@
               </w:rPr>
               <w:t>PB3 / D3</w:t>
             </w:r>
-            <w:bookmarkStart w:id="0" w:name="_GoBack"/>
-            <w:bookmarkEnd w:id="0"/>
           </w:p>
         </w:tc>
       </w:tr>

</xml_diff>

<commit_message>
- UART am Laufen - Kommunikation mit ESP läuft aber noch nicht
</commit_message>
<xml_diff>
--- a/doc/Bauanleitung.docx
+++ b/doc/Bauanleitung.docx
@@ -575,16 +575,7 @@
                 <w:color w:val="FF0000"/>
                 <w:lang w:val="en-US"/>
               </w:rPr>
-              <w:t>PB9</w:t>
-            </w:r>
-            <w:bookmarkStart w:id="0" w:name="_GoBack"/>
-            <w:bookmarkEnd w:id="0"/>
-            <w:r>
-              <w:rPr>
-                <w:color w:val="FF0000"/>
-                <w:lang w:val="en-US"/>
-              </w:rPr>
-              <w:t xml:space="preserve"> / D14</w:t>
+              <w:t>PB9 / D14</w:t>
             </w:r>
           </w:p>
         </w:tc>
@@ -1088,27 +1079,86 @@
               <w:rPr>
                 <w:sz w:val="28"/>
                 <w:szCs w:val="28"/>
-                <w:lang w:val="en-US"/>
               </w:rPr>
             </w:pPr>
             <w:r>
               <w:rPr>
                 <w:sz w:val="28"/>
                 <w:szCs w:val="28"/>
-                <w:lang w:val="en-US"/>
-              </w:rPr>
-              <w:t xml:space="preserve">WLAN </w:t>
-            </w:r>
-            <w:proofErr w:type="spellStart"/>
+              </w:rPr>
+              <w:t>WLAN Modul</w:t>
+            </w:r>
             <w:r>
               <w:rPr>
                 <w:sz w:val="28"/>
                 <w:szCs w:val="28"/>
-                <w:lang w:val="en-US"/>
-              </w:rPr>
-              <w:t>Modul</w:t>
+              </w:rPr>
+              <w:t xml:space="preserve"> (Achtung: </w:t>
+            </w:r>
+            <w:proofErr w:type="spellStart"/>
+            <w:r>
+              <w:rPr>
+                <w:sz w:val="28"/>
+                <w:szCs w:val="28"/>
+              </w:rPr>
+              <w:t>Solder</w:t>
             </w:r>
             <w:proofErr w:type="spellEnd"/>
+            <w:r>
+              <w:rPr>
+                <w:sz w:val="28"/>
+                <w:szCs w:val="28"/>
+              </w:rPr>
+              <w:t xml:space="preserve"> </w:t>
+            </w:r>
+            <w:proofErr w:type="spellStart"/>
+            <w:r>
+              <w:rPr>
+                <w:sz w:val="28"/>
+                <w:szCs w:val="28"/>
+              </w:rPr>
+              <w:t>bridges</w:t>
+            </w:r>
+            <w:proofErr w:type="spellEnd"/>
+            <w:r>
+              <w:rPr>
+                <w:sz w:val="28"/>
+                <w:szCs w:val="28"/>
+              </w:rPr>
+              <w:t xml:space="preserve"> auf </w:t>
+            </w:r>
+            <w:proofErr w:type="spellStart"/>
+            <w:r>
+              <w:rPr>
+                <w:sz w:val="28"/>
+                <w:szCs w:val="28"/>
+              </w:rPr>
+              <w:t>Nucleo</w:t>
+            </w:r>
+            <w:proofErr w:type="spellEnd"/>
+            <w:r>
+              <w:rPr>
+                <w:sz w:val="28"/>
+                <w:szCs w:val="28"/>
+              </w:rPr>
+              <w:t xml:space="preserve"> </w:t>
+            </w:r>
+            <w:proofErr w:type="spellStart"/>
+            <w:r>
+              <w:rPr>
+                <w:sz w:val="28"/>
+                <w:szCs w:val="28"/>
+              </w:rPr>
+              <w:t>umlöten</w:t>
+            </w:r>
+            <w:proofErr w:type="spellEnd"/>
+            <w:r>
+              <w:rPr>
+                <w:sz w:val="28"/>
+                <w:szCs w:val="28"/>
+              </w:rPr>
+              <w:t>!)</w:t>
+            </w:r>
           </w:p>
         </w:tc>
       </w:tr>
@@ -1183,15 +1233,7 @@
             <w:tcW w:w="4531" w:type="dxa"/>
           </w:tcPr>
           <w:p>
-            <w:pPr>
-              <w:rPr>
-                <w:lang w:val="en-US"/>
-              </w:rPr>
-            </w:pPr>
-            <w:r>
-              <w:rPr>
-                <w:lang w:val="en-US"/>
-              </w:rPr>
+            <w:r>
               <w:t>TX</w:t>
             </w:r>
           </w:p>
@@ -1493,13 +1535,54 @@
           <w:lang w:val="en-US"/>
         </w:rPr>
       </w:pPr>
-      <w:r>
-        <w:rPr>
-          <w:lang w:val="en-US"/>
-        </w:rPr>
-        <w:t>http://playground.boxtec.ch/doku.php/wireless/esp8266</w:t>
-      </w:r>
+      <w:hyperlink r:id="rId9" w:history="1">
+        <w:r>
+          <w:rPr>
+            <w:rStyle w:val="Hyperlink"/>
+            <w:lang w:val="en-US"/>
+          </w:rPr>
+          <w:t>http://playground.boxtec.ch/doku.php/wireless/esp8266</w:t>
+        </w:r>
+      </w:hyperlink>
     </w:p>
+    <w:p>
+      <w:r>
+        <w:t xml:space="preserve">ACHTUNG: </w:t>
+      </w:r>
+      <w:proofErr w:type="spellStart"/>
+      <w:r>
+        <w:t>SolderBridges</w:t>
+      </w:r>
+      <w:proofErr w:type="spellEnd"/>
+      <w:r>
+        <w:t xml:space="preserve"> auf </w:t>
+      </w:r>
+      <w:proofErr w:type="spellStart"/>
+      <w:r>
+        <w:t>Nucleo</w:t>
+      </w:r>
+      <w:proofErr w:type="spellEnd"/>
+      <w:r>
+        <w:t xml:space="preserve"> </w:t>
+      </w:r>
+      <w:proofErr w:type="spellStart"/>
+      <w:r>
+        <w:t>umlöten</w:t>
+      </w:r>
+      <w:proofErr w:type="spellEnd"/>
+      <w:r>
+        <w:t>:</w:t>
+      </w:r>
+      <w:bookmarkStart w:id="0" w:name="_GoBack"/>
+      <w:bookmarkEnd w:id="0"/>
+    </w:p>
+    <w:p>
+      <w:r>
+        <w:t>SB13 &amp; SB14 öffnen und SB62 &amp; SB63 schließen</w:t>
+      </w:r>
+    </w:p>
+    <w:p/>
+    <w:p/>
     <w:sectPr>
       <w:pgSz w:w="11906" w:h="16838"/>
       <w:pgMar w:top="1417" w:right="1417" w:bottom="1134" w:left="1417" w:header="708" w:footer="708" w:gutter="0"/>
@@ -2019,6 +2102,17 @@
       </w:tblBorders>
     </w:tblPr>
   </w:style>
+  <w:style w:type="character" w:styleId="Hyperlink">
+    <w:name w:val="Hyperlink"/>
+    <w:basedOn w:val="Absatz-Standardschriftart"/>
+    <w:uiPriority w:val="99"/>
+    <w:unhideWhenUsed/>
+    <w:rsid w:val="001E47ED"/>
+    <w:rPr>
+      <w:color w:val="0563C1" w:themeColor="hyperlink"/>
+      <w:u w:val="single"/>
+    </w:rPr>
+  </w:style>
 </w:styles>
 </file>
 

</xml_diff>

<commit_message>
- Update der Dokumentation
</commit_message>
<xml_diff>
--- a/doc/Bauanleitung.docx
+++ b/doc/Bauanleitung.docx
@@ -1,6 +1,6 @@
 
 <file path=word/document.xml><?xml version="1.0" encoding="utf-8"?>
-<w:document xmlns:wpc="http://schemas.microsoft.com/office/word/2010/wordprocessingCanvas" xmlns:mc="http://schemas.openxmlformats.org/markup-compatibility/2006" xmlns:o="urn:schemas-microsoft-com:office:office" xmlns:r="http://schemas.openxmlformats.org/officeDocument/2006/relationships" xmlns:m="http://schemas.openxmlformats.org/officeDocument/2006/math" xmlns:v="urn:schemas-microsoft-com:vml" xmlns:wp14="http://schemas.microsoft.com/office/word/2010/wordprocessingDrawing" xmlns:wp="http://schemas.openxmlformats.org/drawingml/2006/wordprocessingDrawing" xmlns:w10="urn:schemas-microsoft-com:office:word" xmlns:w="http://schemas.openxmlformats.org/wordprocessingml/2006/main" xmlns:w14="http://schemas.microsoft.com/office/word/2010/wordml" xmlns:w15="http://schemas.microsoft.com/office/word/2012/wordml" xmlns:wpg="http://schemas.microsoft.com/office/word/2010/wordprocessingGroup" xmlns:wpi="http://schemas.microsoft.com/office/word/2010/wordprocessingInk" xmlns:wne="http://schemas.microsoft.com/office/word/2006/wordml" xmlns:wps="http://schemas.microsoft.com/office/word/2010/wordprocessingShape" mc:Ignorable="w14 w15 wp14">
+<w:document xmlns:wpc="http://schemas.microsoft.com/office/word/2010/wordprocessingCanvas" xmlns:cx="http://schemas.microsoft.com/office/drawing/2014/chartex" xmlns:cx1="http://schemas.microsoft.com/office/drawing/2015/9/8/chartex" xmlns:cx2="http://schemas.microsoft.com/office/drawing/2015/10/21/chartex" xmlns:cx3="http://schemas.microsoft.com/office/drawing/2016/5/9/chartex" xmlns:cx4="http://schemas.microsoft.com/office/drawing/2016/5/10/chartex" xmlns:cx5="http://schemas.microsoft.com/office/drawing/2016/5/11/chartex" xmlns:cx6="http://schemas.microsoft.com/office/drawing/2016/5/12/chartex" xmlns:cx7="http://schemas.microsoft.com/office/drawing/2016/5/13/chartex" xmlns:cx8="http://schemas.microsoft.com/office/drawing/2016/5/14/chartex" xmlns:mc="http://schemas.openxmlformats.org/markup-compatibility/2006" xmlns:aink="http://schemas.microsoft.com/office/drawing/2016/ink" xmlns:am3d="http://schemas.microsoft.com/office/drawing/2017/model3d" xmlns:o="urn:schemas-microsoft-com:office:office" xmlns:r="http://schemas.openxmlformats.org/officeDocument/2006/relationships" xmlns:m="http://schemas.openxmlformats.org/officeDocument/2006/math" xmlns:v="urn:schemas-microsoft-com:vml" xmlns:wp14="http://schemas.microsoft.com/office/word/2010/wordprocessingDrawing" xmlns:wp="http://schemas.openxmlformats.org/drawingml/2006/wordprocessingDrawing" xmlns:w10="urn:schemas-microsoft-com:office:word" xmlns:w="http://schemas.openxmlformats.org/wordprocessingml/2006/main" xmlns:w14="http://schemas.microsoft.com/office/word/2010/wordml" xmlns:w15="http://schemas.microsoft.com/office/word/2012/wordml" xmlns:w16cid="http://schemas.microsoft.com/office/word/2016/wordml/cid" xmlns:w16se="http://schemas.microsoft.com/office/word/2015/wordml/symex" xmlns:wpg="http://schemas.microsoft.com/office/word/2010/wordprocessingGroup" xmlns:wpi="http://schemas.microsoft.com/office/word/2010/wordprocessingInk" xmlns:wne="http://schemas.microsoft.com/office/word/2006/wordml" xmlns:wps="http://schemas.microsoft.com/office/word/2010/wordprocessingShape" mc:Ignorable="w14 w15 w16se w16cid wp14">
   <w:body>
     <w:p>
       <w:pPr>
@@ -17,6 +17,26 @@
     </w:p>
     <w:p/>
     <w:p>
+      <w:r>
+        <w:t>Achtung: Die Uhr kann im Moment nur mit Sommer-/Winterzeit bis zum Jahr 2022 umgehen (Wechseldaten sind hart kodiert).</w:t>
+      </w:r>
+    </w:p>
+    <w:p>
+      <w:r>
+        <w:t xml:space="preserve">Das Projekt am Besten mit </w:t>
+      </w:r>
+      <w:proofErr w:type="spellStart"/>
+      <w:r>
+        <w:t>TrueStudio</w:t>
+      </w:r>
+      <w:proofErr w:type="spellEnd"/>
+      <w:r>
+        <w:t xml:space="preserve"> bauen.</w:t>
+      </w:r>
+      <w:bookmarkStart w:id="0" w:name="_GoBack"/>
+      <w:bookmarkEnd w:id="0"/>
+    </w:p>
+    <w:p>
       <w:pPr>
         <w:pStyle w:val="berschrift2"/>
       </w:pPr>
@@ -31,39 +51,64 @@
     </w:p>
     <w:p>
       <w:r>
-        <w:t xml:space="preserve">1x IR-Empfänger: Reichelt </w:t>
-      </w:r>
-      <w:r>
-        <w:t>IR-Empfänger-Module TSOP31236 36kHz</w:t>
-      </w:r>
-    </w:p>
-    <w:p>
-      <w:r>
+        <w:t>1x IR-Empfänger: Reichelt IR-Empfänger-Module TSOP31236 36kHz</w:t>
+      </w:r>
+    </w:p>
+    <w:p>
+      <w:pPr>
+        <w:rPr>
+          <w:lang w:val="en-US"/>
+        </w:rPr>
+      </w:pPr>
+      <w:r>
+        <w:rPr>
+          <w:lang w:val="en-US"/>
+        </w:rPr>
         <w:t xml:space="preserve">1x </w:t>
       </w:r>
       <w:proofErr w:type="spellStart"/>
       <w:r>
+        <w:rPr>
+          <w:lang w:val="en-US"/>
+        </w:rPr>
         <w:t>Nucleo</w:t>
       </w:r>
       <w:proofErr w:type="spellEnd"/>
       <w:r>
-        <w:t xml:space="preserve">-Board: </w:t>
-      </w:r>
-      <w:r>
-        <w:t>NUCLEO F411RE</w:t>
-      </w:r>
-    </w:p>
-    <w:p>
-      <w:bookmarkStart w:id="0" w:name="_GoBack"/>
-      <w:bookmarkEnd w:id="0"/>
+        <w:rPr>
+          <w:lang w:val="en-US"/>
+        </w:rPr>
+        <w:t>-Board: NUCLEO F411RE</w:t>
+      </w:r>
+    </w:p>
+    <w:p>
+      <w:pPr>
+        <w:rPr>
+          <w:lang w:val="en-US"/>
+        </w:rPr>
+      </w:pPr>
     </w:p>
     <w:p>
       <w:pPr>
         <w:pStyle w:val="berschrift2"/>
+        <w:rPr>
+          <w:lang w:val="en-US"/>
+        </w:rPr>
       </w:pPr>
       <w:r>
-        <w:t>LED Strips aufkleben</w:t>
-      </w:r>
+        <w:rPr>
+          <w:lang w:val="en-US"/>
+        </w:rPr>
+        <w:t xml:space="preserve">LED Strips </w:t>
+      </w:r>
+      <w:proofErr w:type="spellStart"/>
+      <w:r>
+        <w:rPr>
+          <w:lang w:val="en-US"/>
+        </w:rPr>
+        <w:t>aufkleben</w:t>
+      </w:r>
+      <w:proofErr w:type="spellEnd"/>
     </w:p>
     <w:p>
       <w:r>
@@ -82,6 +127,7 @@
           <w:noProof/>
           <w:lang w:eastAsia="de-DE"/>
         </w:rPr>
+        <w:lastRenderedPageBreak/>
         <w:drawing>
           <wp:inline distT="0" distB="0" distL="0" distR="0">
             <wp:extent cx="5743575" cy="6162675"/>
@@ -134,7 +180,6 @@
     </w:p>
     <w:p>
       <w:r>
-        <w:lastRenderedPageBreak/>
         <w:t>Ergebnis:</w:t>
       </w:r>
     </w:p>
@@ -144,6 +189,7 @@
           <w:noProof/>
           <w:lang w:eastAsia="de-DE"/>
         </w:rPr>
+        <w:lastRenderedPageBreak/>
         <w:drawing>
           <wp:inline distT="0" distB="0" distL="0" distR="0">
             <wp:extent cx="5734050" cy="4933950"/>
@@ -776,13 +822,8 @@
             <w:tcW w:w="4531" w:type="dxa"/>
           </w:tcPr>
           <w:p>
-            <w:proofErr w:type="spellStart"/>
-            <w:r>
-              <w:t>Ground</w:t>
-            </w:r>
-            <w:proofErr w:type="spellEnd"/>
-            <w:r>
-              <w:t xml:space="preserve"> </w:t>
+            <w:r>
+              <w:t xml:space="preserve">Ground </w:t>
             </w:r>
             <w:proofErr w:type="spellStart"/>
             <w:r>
@@ -1559,16 +1600,8 @@
         <w:rPr>
           <w:lang w:val="en-US"/>
         </w:rPr>
-        <w:t xml:space="preserve">WLAN </w:t>
-      </w:r>
-      <w:proofErr w:type="spellStart"/>
-      <w:r>
-        <w:rPr>
-          <w:lang w:val="en-US"/>
-        </w:rPr>
-        <w:t>Modul</w:t>
-      </w:r>
-      <w:proofErr w:type="spellEnd"/>
+        <w:t>WLAN Modul</w:t>
+      </w:r>
     </w:p>
     <w:p>
       <w:pPr>
@@ -1620,7 +1653,43 @@
         <w:t>SB13 &amp; SB14 öffnen und SB62 &amp; SB63 schließen</w:t>
       </w:r>
     </w:p>
-    <w:p/>
+    <w:p>
+      <w:r>
+        <w:t xml:space="preserve">Um das WLAN Modul direkt anzusprechen (via COM-Port), kann in der </w:t>
+      </w:r>
+      <w:proofErr w:type="spellStart"/>
+      <w:r>
+        <w:t>main.h</w:t>
+      </w:r>
+      <w:proofErr w:type="spellEnd"/>
+      <w:r>
+        <w:t xml:space="preserve"> ein </w:t>
+      </w:r>
+      <w:proofErr w:type="spellStart"/>
+      <w:r>
+        <w:t>define</w:t>
+      </w:r>
+      <w:proofErr w:type="spellEnd"/>
+      <w:r>
+        <w:t xml:space="preserve"> </w:t>
+      </w:r>
+      <w:proofErr w:type="spellStart"/>
+      <w:r>
+        <w:t>gsetzt</w:t>
+      </w:r>
+      <w:proofErr w:type="spellEnd"/>
+      <w:r>
+        <w:t xml:space="preserve"> werden, welches den UART zwischen STM32 und ESP8266 deaktiviert, aber das Modul trotzdem </w:t>
+      </w:r>
+      <w:proofErr w:type="spellStart"/>
+      <w:r>
+        <w:t>powered</w:t>
+      </w:r>
+      <w:proofErr w:type="spellEnd"/>
+      <w:r>
+        <w:t>.</w:t>
+      </w:r>
+    </w:p>
     <w:p/>
     <w:sectPr>
       <w:pgSz w:w="11906" w:h="16838"/>
@@ -1633,7 +1702,7 @@
 </file>
 
 <file path=word/styles.xml><?xml version="1.0" encoding="utf-8"?>
-<w:styles xmlns:mc="http://schemas.openxmlformats.org/markup-compatibility/2006" xmlns:r="http://schemas.openxmlformats.org/officeDocument/2006/relationships" xmlns:w="http://schemas.openxmlformats.org/wordprocessingml/2006/main" xmlns:w14="http://schemas.microsoft.com/office/word/2010/wordml" xmlns:w15="http://schemas.microsoft.com/office/word/2012/wordml" mc:Ignorable="w14 w15">
+<w:styles xmlns:mc="http://schemas.openxmlformats.org/markup-compatibility/2006" xmlns:r="http://schemas.openxmlformats.org/officeDocument/2006/relationships" xmlns:w="http://schemas.openxmlformats.org/wordprocessingml/2006/main" xmlns:w14="http://schemas.microsoft.com/office/word/2010/wordml" xmlns:w15="http://schemas.microsoft.com/office/word/2012/wordml" xmlns:w16cid="http://schemas.microsoft.com/office/word/2016/wordml/cid" xmlns:w16se="http://schemas.microsoft.com/office/word/2015/wordml/symex" mc:Ignorable="w14 w15 w16se w16cid">
   <w:docDefaults>
     <w:rPrDefault>
       <w:rPr>
@@ -1649,7 +1718,7 @@
       </w:pPr>
     </w:pPrDefault>
   </w:docDefaults>
-  <w:latentStyles w:defLockedState="0" w:defUIPriority="99" w:defSemiHidden="0" w:defUnhideWhenUsed="0" w:defQFormat="0" w:count="371">
+  <w:latentStyles w:defLockedState="0" w:defUIPriority="99" w:defSemiHidden="0" w:defUnhideWhenUsed="0" w:defQFormat="0" w:count="375">
     <w:lsdException w:name="Normal" w:uiPriority="0" w:qFormat="1"/>
     <w:lsdException w:name="heading 1" w:uiPriority="9" w:qFormat="1"/>
     <w:lsdException w:name="heading 2" w:semiHidden="1" w:uiPriority="9" w:unhideWhenUsed="1" w:qFormat="1"/>
@@ -1755,7 +1824,6 @@
     <w:lsdException w:name="HTML Sample" w:semiHidden="1" w:unhideWhenUsed="1"/>
     <w:lsdException w:name="HTML Typewriter" w:semiHidden="1" w:unhideWhenUsed="1"/>
     <w:lsdException w:name="HTML Variable" w:semiHidden="1" w:unhideWhenUsed="1"/>
-    <w:lsdException w:name="Normal Table" w:semiHidden="1" w:unhideWhenUsed="1"/>
     <w:lsdException w:name="annotation subject" w:semiHidden="1" w:unhideWhenUsed="1"/>
     <w:lsdException w:name="No List" w:semiHidden="1" w:unhideWhenUsed="1"/>
     <w:lsdException w:name="Outline List 1" w:semiHidden="1" w:unhideWhenUsed="1"/>
@@ -1799,10 +1867,8 @@
     <w:lsdException w:name="Table Elegant" w:semiHidden="1" w:unhideWhenUsed="1"/>
     <w:lsdException w:name="Table Professional" w:semiHidden="1" w:unhideWhenUsed="1"/>
     <w:lsdException w:name="Table Subtle 1" w:semiHidden="1" w:unhideWhenUsed="1"/>
-    <w:lsdException w:name="Table Subtle 2" w:semiHidden="1" w:unhideWhenUsed="1"/>
     <w:lsdException w:name="Table Web 1" w:semiHidden="1" w:unhideWhenUsed="1"/>
     <w:lsdException w:name="Table Web 2" w:semiHidden="1" w:unhideWhenUsed="1"/>
-    <w:lsdException w:name="Table Web 3" w:semiHidden="1" w:unhideWhenUsed="1"/>
     <w:lsdException w:name="Balloon Text" w:semiHidden="1" w:unhideWhenUsed="1"/>
     <w:lsdException w:name="Table Grid" w:uiPriority="39"/>
     <w:lsdException w:name="Table Theme" w:semiHidden="1" w:unhideWhenUsed="1"/>
@@ -2021,6 +2087,10 @@
     <w:lsdException w:name="List Table 5 Dark Accent 6" w:uiPriority="50"/>
     <w:lsdException w:name="List Table 6 Colorful Accent 6" w:uiPriority="51"/>
     <w:lsdException w:name="List Table 7 Colorful Accent 6" w:uiPriority="52"/>
+    <w:lsdException w:name="Mention" w:semiHidden="1" w:unhideWhenUsed="1"/>
+    <w:lsdException w:name="Smart Hyperlink" w:semiHidden="1" w:unhideWhenUsed="1"/>
+    <w:lsdException w:name="Hashtag" w:semiHidden="1" w:unhideWhenUsed="1"/>
+    <w:lsdException w:name="Unresolved Mention" w:semiHidden="1" w:unhideWhenUsed="1"/>
   </w:latentStyles>
   <w:style w:type="paragraph" w:default="1" w:styleId="Standard">
     <w:name w:val="Normal"/>

</xml_diff>

<commit_message>
- Added ESP32 section to Documentation
</commit_message>
<xml_diff>
--- a/doc/Bauanleitung.docx
+++ b/doc/Bauanleitung.docx
@@ -45,44 +45,132 @@
     <w:p>
       <w:pPr>
         <w:pStyle w:val="berschrift2"/>
+        <w:rPr>
+          <w:lang w:val="en-GB"/>
+        </w:rPr>
       </w:pPr>
       <w:r>
+        <w:rPr>
+          <w:lang w:val="en-GB"/>
+        </w:rPr>
         <w:t>Material</w:t>
       </w:r>
     </w:p>
     <w:p>
-      <w:r>
+      <w:pPr>
+        <w:rPr>
+          <w:lang w:val="en-GB"/>
+        </w:rPr>
+      </w:pPr>
+      <w:r>
+        <w:rPr>
+          <w:lang w:val="en-GB"/>
+        </w:rPr>
         <w:t xml:space="preserve">1x </w:t>
       </w:r>
       <w:r>
+        <w:rPr>
+          <w:lang w:val="en-GB"/>
+        </w:rPr>
         <w:t>L</w:t>
       </w:r>
       <w:r>
-        <w:t xml:space="preserve">ight </w:t>
+        <w:rPr>
+          <w:lang w:val="en-GB"/>
+        </w:rPr>
+        <w:t>ight Dependent Resistor</w:t>
+      </w:r>
+      <w:r>
+        <w:rPr>
+          <w:lang w:val="en-GB"/>
+        </w:rPr>
+        <w:t xml:space="preserve">: </w:t>
       </w:r>
       <w:proofErr w:type="spellStart"/>
       <w:r>
-        <w:t>Dependent</w:t>
+        <w:rPr>
+          <w:lang w:val="en-GB"/>
+        </w:rPr>
+        <w:t>Reichelt</w:t>
       </w:r>
       <w:proofErr w:type="spellEnd"/>
       <w:r>
+        <w:rPr>
+          <w:lang w:val="en-GB"/>
+        </w:rPr>
+        <w:t xml:space="preserve"> LDR 03</w:t>
+      </w:r>
+    </w:p>
+    <w:p>
+      <w:r>
+        <w:t xml:space="preserve">1x </w:t>
+      </w:r>
+      <w:r>
+        <w:t>IR-Empfänger: Reichelt IR-Empfänger-Module TSOP31236 36kHz</w:t>
+      </w:r>
+    </w:p>
+    <w:p>
+      <w:pPr>
+        <w:rPr>
+          <w:lang w:val="en-US"/>
+        </w:rPr>
+      </w:pPr>
+      <w:r>
+        <w:rPr>
+          <w:lang w:val="en-US"/>
+        </w:rPr>
+        <w:t xml:space="preserve">1x </w:t>
+      </w:r>
+      <w:r>
+        <w:rPr>
+          <w:lang w:val="en-US"/>
+        </w:rPr>
+        <w:t>Controller-Platine</w:t>
+      </w:r>
+      <w:r>
+        <w:rPr>
+          <w:lang w:val="en-US"/>
+        </w:rPr>
+        <w:t>: NUCLEO F411RE</w:t>
+      </w:r>
+    </w:p>
+    <w:p>
+      <w:r>
+        <w:rPr>
+          <w:lang w:val="en-GB"/>
+        </w:rPr>
+        <w:t xml:space="preserve">1x Connector-Platine: </w:t>
+      </w:r>
+      <w:proofErr w:type="spellStart"/>
+      <w:r>
+        <w:rPr>
+          <w:lang w:val="en-GB"/>
+        </w:rPr>
+        <w:t>Fertigen</w:t>
+      </w:r>
+      <w:proofErr w:type="spellEnd"/>
+      <w:r>
+        <w:rPr>
+          <w:lang w:val="en-GB"/>
+        </w:rPr>
         <w:t xml:space="preserve"> </w:t>
       </w:r>
       <w:proofErr w:type="spellStart"/>
       <w:r>
-        <w:t>Resistor</w:t>
+        <w:rPr>
+          <w:lang w:val="en-GB"/>
+        </w:rPr>
+        <w:t>lassen</w:t>
       </w:r>
       <w:proofErr w:type="spellEnd"/>
       <w:r>
-        <w:t>: Reichelt LDR 03</w:t>
-      </w:r>
-    </w:p>
-    <w:p>
-      <w:r>
-        <w:t xml:space="preserve">1x </w:t>
-      </w:r>
-      <w:r>
-        <w:t>IR-Empfänger: Reichelt IR-Empfänger-Module TSOP31236 36kHz</w:t>
+        <w:rPr>
+          <w:lang w:val="en-GB"/>
+        </w:rPr>
+        <w:t xml:space="preserve">. </w:t>
+      </w:r>
+      <w:r>
+        <w:t>Ist optional, geht auch ohne diese Platine.</w:t>
       </w:r>
     </w:p>
     <w:p>
@@ -95,27 +183,19 @@
         <w:rPr>
           <w:lang w:val="en-US"/>
         </w:rPr>
-        <w:t xml:space="preserve">1x </w:t>
+        <w:t xml:space="preserve">LEDs: WS2812B strip, 30 LED/m, mind. 115 LEDS </w:t>
       </w:r>
       <w:r>
         <w:rPr>
           <w:lang w:val="en-US"/>
         </w:rPr>
-        <w:t>Controller-Platine</w:t>
+        <w:sym w:font="Wingdings" w:char="F0F3"/>
       </w:r>
       <w:r>
         <w:rPr>
           <w:lang w:val="en-US"/>
         </w:rPr>
-        <w:t>: NUCLEO F411RE</w:t>
-      </w:r>
-    </w:p>
-    <w:p>
-      <w:r>
-        <w:t>1x Connector-Platine: Fertigen lassen</w:t>
-      </w:r>
-      <w:r>
-        <w:t>. Ist optional, geht auch ohne diese Platine.</w:t>
+        <w:t xml:space="preserve"> mind. 3,80m strip</w:t>
       </w:r>
     </w:p>
     <w:p>
@@ -128,76 +208,51 @@
         <w:rPr>
           <w:lang w:val="en-US"/>
         </w:rPr>
-        <w:t xml:space="preserve">LEDs: WS2812B strip, 30 LED/m, mind. 115 LEDS </w:t>
-      </w:r>
+        <w:t xml:space="preserve">1x IKEA </w:t>
+      </w:r>
+      <w:proofErr w:type="spellStart"/>
       <w:r>
         <w:rPr>
           <w:lang w:val="en-US"/>
         </w:rPr>
-        <w:sym w:font="Wingdings" w:char="F0F3"/>
-      </w:r>
+        <w:t>Ribba</w:t>
+      </w:r>
+      <w:proofErr w:type="spellEnd"/>
       <w:r>
         <w:rPr>
           <w:lang w:val="en-US"/>
         </w:rPr>
-        <w:t xml:space="preserve"> mind. 3,80m strip</w:t>
-      </w:r>
-    </w:p>
-    <w:p>
-      <w:pPr>
+        <w:t xml:space="preserve"> </w:t>
+      </w:r>
+      <w:proofErr w:type="spellStart"/>
+      <w:r>
         <w:rPr>
           <w:lang w:val="en-US"/>
         </w:rPr>
-      </w:pPr>
-      <w:r>
-        <w:rPr>
-          <w:lang w:val="en-US"/>
-        </w:rPr>
-        <w:t xml:space="preserve">1x IKEA </w:t>
+        <w:t>Bilderrahmen</w:t>
+      </w:r>
+      <w:proofErr w:type="spellEnd"/>
+    </w:p>
+    <w:p>
+      <w:r>
+        <w:t xml:space="preserve">1x WLAN-Modul: ESP8266 (bei </w:t>
       </w:r>
       <w:proofErr w:type="spellStart"/>
       <w:r>
-        <w:rPr>
-          <w:lang w:val="en-US"/>
-        </w:rPr>
-        <w:t>Ribba</w:t>
+        <w:t>e</w:t>
+      </w:r>
+      <w:r>
+        <w:t>bay</w:t>
       </w:r>
       <w:proofErr w:type="spellEnd"/>
       <w:r>
-        <w:rPr>
-          <w:lang w:val="en-US"/>
-        </w:rPr>
-        <w:t xml:space="preserve"> </w:t>
+        <w:t xml:space="preserve">, oder </w:t>
       </w:r>
       <w:proofErr w:type="spellStart"/>
       <w:r>
-        <w:rPr>
-          <w:lang w:val="en-US"/>
-        </w:rPr>
-        <w:t>Bilderrahmen</w:t>
+        <w:t>amazon</w:t>
       </w:r>
       <w:proofErr w:type="spellEnd"/>
-    </w:p>
-    <w:p>
-      <w:r>
-        <w:t xml:space="preserve">1x WLAN-Modul: ESP8266 (bei </w:t>
-      </w:r>
-      <w:proofErr w:type="spellStart"/>
-      <w:r>
-        <w:t>e</w:t>
-      </w:r>
-      <w:r>
-        <w:t>bay</w:t>
-      </w:r>
-      <w:proofErr w:type="spellEnd"/>
-      <w:r>
-        <w:t xml:space="preserve">, oder </w:t>
-      </w:r>
-      <w:proofErr w:type="spellStart"/>
-      <w:r>
-        <w:t>amazon</w:t>
-      </w:r>
-      <w:proofErr w:type="spellEnd"/>
       <w:r>
         <w:t>), ACHTUNG: Die Version, mit den Pfostenverbindern kaufen (siehe Bild)</w:t>
       </w:r>
@@ -206,6 +261,7 @@
       </w:r>
       <w:r>
         <w:rPr>
+          <w:noProof/>
           <w:lang w:val="en-US"/>
         </w:rPr>
         <w:drawing>
@@ -649,13 +705,14 @@
     <w:tbl>
       <w:tblPr>
         <w:tblStyle w:val="Tabellenraster"/>
-        <w:tblW w:w="9067" w:type="dxa"/>
+        <w:tblW w:w="10343" w:type="dxa"/>
         <w:tblLook w:val="04A0" w:firstRow="1" w:lastRow="0" w:firstColumn="1" w:lastColumn="0" w:noHBand="0" w:noVBand="1"/>
       </w:tblPr>
       <w:tblGrid>
         <w:gridCol w:w="2689"/>
         <w:gridCol w:w="3402"/>
-        <w:gridCol w:w="2976"/>
+        <w:gridCol w:w="2835"/>
+        <w:gridCol w:w="1417"/>
       </w:tblGrid>
       <w:tr>
         <w:tc>
@@ -709,7 +766,7 @@
         </w:tc>
         <w:tc>
           <w:tcPr>
-            <w:tcW w:w="2976" w:type="dxa"/>
+            <w:tcW w:w="2835" w:type="dxa"/>
           </w:tcPr>
           <w:p>
             <w:pPr>
@@ -737,11 +794,32 @@
             <w:proofErr w:type="spellEnd"/>
           </w:p>
         </w:tc>
+        <w:tc>
+          <w:tcPr>
+            <w:tcW w:w="1417" w:type="dxa"/>
+          </w:tcPr>
+          <w:p>
+            <w:pPr>
+              <w:jc w:val="center"/>
+              <w:rPr>
+                <w:b/>
+                <w:sz w:val="32"/>
+              </w:rPr>
+            </w:pPr>
+            <w:r>
+              <w:rPr>
+                <w:b/>
+                <w:sz w:val="32"/>
+              </w:rPr>
+              <w:t>ESP32</w:t>
+            </w:r>
+          </w:p>
+        </w:tc>
       </w:tr>
       <w:tr>
         <w:tc>
           <w:tcPr>
-            <w:tcW w:w="9067" w:type="dxa"/>
+            <w:tcW w:w="8926" w:type="dxa"/>
             <w:gridSpan w:val="3"/>
           </w:tcPr>
           <w:p>
@@ -757,6 +835,19 @@
               </w:rPr>
               <w:t>DCF-77</w:t>
             </w:r>
+          </w:p>
+        </w:tc>
+        <w:tc>
+          <w:tcPr>
+            <w:tcW w:w="1417" w:type="dxa"/>
+          </w:tcPr>
+          <w:p>
+            <w:pPr>
+              <w:jc w:val="center"/>
+              <w:rPr>
+                <w:sz w:val="28"/>
+              </w:rPr>
+            </w:pPr>
           </w:p>
         </w:tc>
       </w:tr>
@@ -813,7 +904,7 @@
         </w:tc>
         <w:tc>
           <w:tcPr>
-            <w:tcW w:w="2976" w:type="dxa"/>
+            <w:tcW w:w="2835" w:type="dxa"/>
           </w:tcPr>
           <w:p>
             <w:pPr>
@@ -827,6 +918,25 @@
                 <w:lang w:val="en-US"/>
               </w:rPr>
               <w:t>GPIO (Out)</w:t>
+            </w:r>
+          </w:p>
+        </w:tc>
+        <w:tc>
+          <w:tcPr>
+            <w:tcW w:w="1417" w:type="dxa"/>
+          </w:tcPr>
+          <w:p>
+            <w:pPr>
+              <w:jc w:val="center"/>
+              <w:rPr>
+                <w:lang w:val="en-US"/>
+              </w:rPr>
+            </w:pPr>
+            <w:r>
+              <w:rPr>
+                <w:lang w:val="en-US"/>
+              </w:rPr>
+              <w:t>D34</w:t>
             </w:r>
           </w:p>
         </w:tc>
@@ -863,7 +973,7 @@
         </w:tc>
         <w:tc>
           <w:tcPr>
-            <w:tcW w:w="2976" w:type="dxa"/>
+            <w:tcW w:w="2835" w:type="dxa"/>
           </w:tcPr>
           <w:p>
             <w:pPr>
@@ -877,6 +987,25 @@
                 <w:lang w:val="en-US"/>
               </w:rPr>
               <w:t>GPIO (Out)</w:t>
+            </w:r>
+          </w:p>
+        </w:tc>
+        <w:tc>
+          <w:tcPr>
+            <w:tcW w:w="1417" w:type="dxa"/>
+          </w:tcPr>
+          <w:p>
+            <w:pPr>
+              <w:jc w:val="center"/>
+              <w:rPr>
+                <w:lang w:val="en-US"/>
+              </w:rPr>
+            </w:pPr>
+            <w:r>
+              <w:rPr>
+                <w:lang w:val="en-US"/>
+              </w:rPr>
+              <w:t>D35</w:t>
             </w:r>
           </w:p>
         </w:tc>
@@ -904,7 +1033,7 @@
         </w:tc>
         <w:tc>
           <w:tcPr>
-            <w:tcW w:w="2976" w:type="dxa"/>
+            <w:tcW w:w="2835" w:type="dxa"/>
           </w:tcPr>
           <w:p>
             <w:pPr>
@@ -912,6 +1041,19 @@
             </w:pPr>
             <w:r>
               <w:t>3V3 (Out)</w:t>
+            </w:r>
+          </w:p>
+        </w:tc>
+        <w:tc>
+          <w:tcPr>
+            <w:tcW w:w="1417" w:type="dxa"/>
+          </w:tcPr>
+          <w:p>
+            <w:pPr>
+              <w:jc w:val="center"/>
+            </w:pPr>
+            <w:r>
+              <w:t>OK</w:t>
             </w:r>
           </w:p>
         </w:tc>
@@ -939,7 +1081,7 @@
         </w:tc>
         <w:tc>
           <w:tcPr>
-            <w:tcW w:w="2976" w:type="dxa"/>
+            <w:tcW w:w="2835" w:type="dxa"/>
           </w:tcPr>
           <w:p>
             <w:pPr>
@@ -947,6 +1089,19 @@
             </w:pPr>
             <w:r>
               <w:t>GND</w:t>
+            </w:r>
+          </w:p>
+        </w:tc>
+        <w:tc>
+          <w:tcPr>
+            <w:tcW w:w="1417" w:type="dxa"/>
+          </w:tcPr>
+          <w:p>
+            <w:pPr>
+              <w:jc w:val="center"/>
+            </w:pPr>
+            <w:r>
+              <w:t>OK</w:t>
             </w:r>
           </w:p>
         </w:tc>
@@ -954,7 +1109,7 @@
       <w:tr>
         <w:tc>
           <w:tcPr>
-            <w:tcW w:w="9067" w:type="dxa"/>
+            <w:tcW w:w="8926" w:type="dxa"/>
             <w:gridSpan w:val="3"/>
           </w:tcPr>
           <w:p>
@@ -998,6 +1153,19 @@
               </w:rPr>
               <w:t xml:space="preserve"> (LDR)</w:t>
             </w:r>
+          </w:p>
+        </w:tc>
+        <w:tc>
+          <w:tcPr>
+            <w:tcW w:w="1417" w:type="dxa"/>
+          </w:tcPr>
+          <w:p>
+            <w:pPr>
+              <w:jc w:val="center"/>
+              <w:rPr>
+                <w:sz w:val="28"/>
+              </w:rPr>
+            </w:pPr>
           </w:p>
         </w:tc>
       </w:tr>
@@ -1052,7 +1220,7 @@
         </w:tc>
         <w:tc>
           <w:tcPr>
-            <w:tcW w:w="2976" w:type="dxa"/>
+            <w:tcW w:w="2835" w:type="dxa"/>
           </w:tcPr>
           <w:p>
             <w:pPr>
@@ -1066,6 +1234,25 @@
                 <w:lang w:val="en-US"/>
               </w:rPr>
               <w:t>Analog (IN)</w:t>
+            </w:r>
+          </w:p>
+        </w:tc>
+        <w:tc>
+          <w:tcPr>
+            <w:tcW w:w="1417" w:type="dxa"/>
+          </w:tcPr>
+          <w:p>
+            <w:pPr>
+              <w:jc w:val="center"/>
+              <w:rPr>
+                <w:lang w:val="en-US"/>
+              </w:rPr>
+            </w:pPr>
+            <w:r>
+              <w:rPr>
+                <w:lang w:val="en-US"/>
+              </w:rPr>
+              <w:t>D32</w:t>
             </w:r>
           </w:p>
         </w:tc>
@@ -1101,7 +1288,7 @@
         </w:tc>
         <w:tc>
           <w:tcPr>
-            <w:tcW w:w="2976" w:type="dxa"/>
+            <w:tcW w:w="2835" w:type="dxa"/>
           </w:tcPr>
           <w:p>
             <w:pPr>
@@ -1109,6 +1296,19 @@
             </w:pPr>
             <w:r>
               <w:t>GPIO (Out)</w:t>
+            </w:r>
+          </w:p>
+        </w:tc>
+        <w:tc>
+          <w:tcPr>
+            <w:tcW w:w="1417" w:type="dxa"/>
+          </w:tcPr>
+          <w:p>
+            <w:pPr>
+              <w:jc w:val="center"/>
+            </w:pPr>
+            <w:r>
+              <w:t>D33</w:t>
             </w:r>
           </w:p>
         </w:tc>
@@ -1165,7 +1365,7 @@
         </w:tc>
         <w:tc>
           <w:tcPr>
-            <w:tcW w:w="2976" w:type="dxa"/>
+            <w:tcW w:w="2835" w:type="dxa"/>
           </w:tcPr>
           <w:p>
             <w:pPr>
@@ -1173,6 +1373,19 @@
             </w:pPr>
             <w:r>
               <w:t>GPIO (Out)</w:t>
+            </w:r>
+          </w:p>
+        </w:tc>
+        <w:tc>
+          <w:tcPr>
+            <w:tcW w:w="1417" w:type="dxa"/>
+          </w:tcPr>
+          <w:p>
+            <w:pPr>
+              <w:jc w:val="center"/>
+            </w:pPr>
+            <w:r>
+              <w:t>D25</w:t>
             </w:r>
           </w:p>
         </w:tc>
@@ -1180,7 +1393,7 @@
       <w:tr>
         <w:tc>
           <w:tcPr>
-            <w:tcW w:w="9067" w:type="dxa"/>
+            <w:tcW w:w="8926" w:type="dxa"/>
             <w:gridSpan w:val="3"/>
           </w:tcPr>
           <w:p>
@@ -1196,6 +1409,19 @@
               </w:rPr>
               <w:t>IR Remote</w:t>
             </w:r>
+          </w:p>
+        </w:tc>
+        <w:tc>
+          <w:tcPr>
+            <w:tcW w:w="1417" w:type="dxa"/>
+          </w:tcPr>
+          <w:p>
+            <w:pPr>
+              <w:jc w:val="center"/>
+              <w:rPr>
+                <w:sz w:val="28"/>
+              </w:rPr>
+            </w:pPr>
           </w:p>
         </w:tc>
       </w:tr>
@@ -1239,7 +1465,7 @@
         </w:tc>
         <w:tc>
           <w:tcPr>
-            <w:tcW w:w="2976" w:type="dxa"/>
+            <w:tcW w:w="2835" w:type="dxa"/>
           </w:tcPr>
           <w:p>
             <w:pPr>
@@ -1253,6 +1479,25 @@
                 <w:lang w:val="en-US"/>
               </w:rPr>
               <w:t>GPIO (In)</w:t>
+            </w:r>
+          </w:p>
+        </w:tc>
+        <w:tc>
+          <w:tcPr>
+            <w:tcW w:w="1417" w:type="dxa"/>
+          </w:tcPr>
+          <w:p>
+            <w:pPr>
+              <w:jc w:val="center"/>
+              <w:rPr>
+                <w:lang w:val="en-US"/>
+              </w:rPr>
+            </w:pPr>
+            <w:r>
+              <w:rPr>
+                <w:lang w:val="en-US"/>
+              </w:rPr>
+              <w:t>D26</w:t>
             </w:r>
           </w:p>
         </w:tc>
@@ -1288,7 +1533,7 @@
         </w:tc>
         <w:tc>
           <w:tcPr>
-            <w:tcW w:w="2976" w:type="dxa"/>
+            <w:tcW w:w="2835" w:type="dxa"/>
           </w:tcPr>
           <w:p>
             <w:pPr>
@@ -1296,6 +1541,19 @@
             </w:pPr>
             <w:r>
               <w:t>3V3 (Out)</w:t>
+            </w:r>
+          </w:p>
+        </w:tc>
+        <w:tc>
+          <w:tcPr>
+            <w:tcW w:w="1417" w:type="dxa"/>
+          </w:tcPr>
+          <w:p>
+            <w:pPr>
+              <w:jc w:val="center"/>
+            </w:pPr>
+            <w:r>
+              <w:t>OK</w:t>
             </w:r>
           </w:p>
         </w:tc>
@@ -1331,7 +1589,7 @@
         </w:tc>
         <w:tc>
           <w:tcPr>
-            <w:tcW w:w="2976" w:type="dxa"/>
+            <w:tcW w:w="2835" w:type="dxa"/>
           </w:tcPr>
           <w:p>
             <w:pPr>
@@ -1339,6 +1597,19 @@
             </w:pPr>
             <w:r>
               <w:t>GND</w:t>
+            </w:r>
+          </w:p>
+        </w:tc>
+        <w:tc>
+          <w:tcPr>
+            <w:tcW w:w="1417" w:type="dxa"/>
+          </w:tcPr>
+          <w:p>
+            <w:pPr>
+              <w:jc w:val="center"/>
+            </w:pPr>
+            <w:r>
+              <w:t>OK</w:t>
             </w:r>
           </w:p>
         </w:tc>
@@ -1346,7 +1617,7 @@
       <w:tr>
         <w:tc>
           <w:tcPr>
-            <w:tcW w:w="9067" w:type="dxa"/>
+            <w:tcW w:w="8926" w:type="dxa"/>
             <w:gridSpan w:val="3"/>
           </w:tcPr>
           <w:p>
@@ -1370,6 +1641,19 @@
               <w:t>strip</w:t>
             </w:r>
             <w:proofErr w:type="spellEnd"/>
+          </w:p>
+        </w:tc>
+        <w:tc>
+          <w:tcPr>
+            <w:tcW w:w="1417" w:type="dxa"/>
+          </w:tcPr>
+          <w:p>
+            <w:pPr>
+              <w:jc w:val="center"/>
+              <w:rPr>
+                <w:sz w:val="28"/>
+              </w:rPr>
+            </w:pPr>
           </w:p>
         </w:tc>
       </w:tr>
@@ -1411,7 +1695,7 @@
         </w:tc>
         <w:tc>
           <w:tcPr>
-            <w:tcW w:w="2976" w:type="dxa"/>
+            <w:tcW w:w="2835" w:type="dxa"/>
           </w:tcPr>
           <w:p>
             <w:pPr>
@@ -1426,6 +1710,19 @@
               </w:rPr>
               <w:t>GPIO (Out)</w:t>
             </w:r>
+          </w:p>
+        </w:tc>
+        <w:tc>
+          <w:tcPr>
+            <w:tcW w:w="1417" w:type="dxa"/>
+          </w:tcPr>
+          <w:p>
+            <w:pPr>
+              <w:jc w:val="center"/>
+              <w:rPr>
+                <w:lang w:val="en-US"/>
+              </w:rPr>
+            </w:pPr>
           </w:p>
         </w:tc>
       </w:tr>
@@ -1476,7 +1773,7 @@
         </w:tc>
         <w:tc>
           <w:tcPr>
-            <w:tcW w:w="2976" w:type="dxa"/>
+            <w:tcW w:w="2835" w:type="dxa"/>
           </w:tcPr>
           <w:p>
             <w:pPr>
@@ -1491,13 +1788,26 @@
               </w:rPr>
               <w:t>GPIO (Out)</w:t>
             </w:r>
+          </w:p>
+        </w:tc>
+        <w:tc>
+          <w:tcPr>
+            <w:tcW w:w="1417" w:type="dxa"/>
+          </w:tcPr>
+          <w:p>
+            <w:pPr>
+              <w:jc w:val="center"/>
+              <w:rPr>
+                <w:lang w:val="en-US"/>
+              </w:rPr>
+            </w:pPr>
           </w:p>
         </w:tc>
       </w:tr>
       <w:tr>
         <w:tc>
           <w:tcPr>
-            <w:tcW w:w="9067" w:type="dxa"/>
+            <w:tcW w:w="8926" w:type="dxa"/>
             <w:gridSpan w:val="3"/>
           </w:tcPr>
           <w:p>
@@ -1582,6 +1892,20 @@
             </w:r>
           </w:p>
         </w:tc>
+        <w:tc>
+          <w:tcPr>
+            <w:tcW w:w="1417" w:type="dxa"/>
+          </w:tcPr>
+          <w:p>
+            <w:pPr>
+              <w:jc w:val="center"/>
+              <w:rPr>
+                <w:sz w:val="28"/>
+                <w:szCs w:val="28"/>
+              </w:rPr>
+            </w:pPr>
+          </w:p>
+        </w:tc>
       </w:tr>
       <w:tr>
         <w:tc>
@@ -1616,7 +1940,7 @@
         </w:tc>
         <w:tc>
           <w:tcPr>
-            <w:tcW w:w="2976" w:type="dxa"/>
+            <w:tcW w:w="2835" w:type="dxa"/>
             <w:vAlign w:val="center"/>
           </w:tcPr>
           <w:p>
@@ -1632,6 +1956,19 @@
               </w:rPr>
               <w:t>3V3 (Out)</w:t>
             </w:r>
+          </w:p>
+        </w:tc>
+        <w:tc>
+          <w:tcPr>
+            <w:tcW w:w="1417" w:type="dxa"/>
+          </w:tcPr>
+          <w:p>
+            <w:pPr>
+              <w:jc w:val="center"/>
+              <w:rPr>
+                <w:lang w:val="en-US"/>
+              </w:rPr>
+            </w:pPr>
           </w:p>
         </w:tc>
       </w:tr>
@@ -1668,7 +2005,7 @@
         </w:tc>
         <w:tc>
           <w:tcPr>
-            <w:tcW w:w="2976" w:type="dxa"/>
+            <w:tcW w:w="2835" w:type="dxa"/>
             <w:vAlign w:val="center"/>
           </w:tcPr>
           <w:p>
@@ -1684,6 +2021,19 @@
               </w:rPr>
               <w:t>GND</w:t>
             </w:r>
+          </w:p>
+        </w:tc>
+        <w:tc>
+          <w:tcPr>
+            <w:tcW w:w="1417" w:type="dxa"/>
+          </w:tcPr>
+          <w:p>
+            <w:pPr>
+              <w:jc w:val="center"/>
+              <w:rPr>
+                <w:lang w:val="en-US"/>
+              </w:rPr>
+            </w:pPr>
           </w:p>
         </w:tc>
       </w:tr>
@@ -1718,7 +2068,7 @@
         </w:tc>
         <w:tc>
           <w:tcPr>
-            <w:tcW w:w="2976" w:type="dxa"/>
+            <w:tcW w:w="2835" w:type="dxa"/>
             <w:vAlign w:val="center"/>
           </w:tcPr>
           <w:p>
@@ -1734,6 +2084,19 @@
               </w:rPr>
               <w:t>USART_RX</w:t>
             </w:r>
+          </w:p>
+        </w:tc>
+        <w:tc>
+          <w:tcPr>
+            <w:tcW w:w="1417" w:type="dxa"/>
+          </w:tcPr>
+          <w:p>
+            <w:pPr>
+              <w:jc w:val="center"/>
+              <w:rPr>
+                <w:lang w:val="en-US"/>
+              </w:rPr>
+            </w:pPr>
           </w:p>
         </w:tc>
       </w:tr>
@@ -1776,7 +2139,7 @@
         </w:tc>
         <w:tc>
           <w:tcPr>
-            <w:tcW w:w="2976" w:type="dxa"/>
+            <w:tcW w:w="2835" w:type="dxa"/>
             <w:vAlign w:val="center"/>
           </w:tcPr>
           <w:p>
@@ -1792,6 +2155,19 @@
               </w:rPr>
               <w:t>USART_TX</w:t>
             </w:r>
+          </w:p>
+        </w:tc>
+        <w:tc>
+          <w:tcPr>
+            <w:tcW w:w="1417" w:type="dxa"/>
+          </w:tcPr>
+          <w:p>
+            <w:pPr>
+              <w:jc w:val="center"/>
+              <w:rPr>
+                <w:lang w:val="en-US"/>
+              </w:rPr>
+            </w:pPr>
           </w:p>
         </w:tc>
       </w:tr>
@@ -1841,7 +2217,7 @@
         </w:tc>
         <w:tc>
           <w:tcPr>
-            <w:tcW w:w="2976" w:type="dxa"/>
+            <w:tcW w:w="2835" w:type="dxa"/>
             <w:vAlign w:val="center"/>
           </w:tcPr>
           <w:p>
@@ -1857,6 +2233,19 @@
               </w:rPr>
               <w:t>GPIO (Out)</w:t>
             </w:r>
+          </w:p>
+        </w:tc>
+        <w:tc>
+          <w:tcPr>
+            <w:tcW w:w="1417" w:type="dxa"/>
+          </w:tcPr>
+          <w:p>
+            <w:pPr>
+              <w:jc w:val="center"/>
+              <w:rPr>
+                <w:lang w:val="en-US"/>
+              </w:rPr>
+            </w:pPr>
           </w:p>
         </w:tc>
       </w:tr>
@@ -1906,7 +2295,7 @@
         </w:tc>
         <w:tc>
           <w:tcPr>
-            <w:tcW w:w="2976" w:type="dxa"/>
+            <w:tcW w:w="2835" w:type="dxa"/>
             <w:vAlign w:val="center"/>
           </w:tcPr>
           <w:p>
@@ -1922,6 +2311,19 @@
               </w:rPr>
               <w:t>GPIO (Out)</w:t>
             </w:r>
+          </w:p>
+        </w:tc>
+        <w:tc>
+          <w:tcPr>
+            <w:tcW w:w="1417" w:type="dxa"/>
+          </w:tcPr>
+          <w:p>
+            <w:pPr>
+              <w:jc w:val="center"/>
+              <w:rPr>
+                <w:lang w:val="en-US"/>
+              </w:rPr>
+            </w:pPr>
           </w:p>
         </w:tc>
       </w:tr>
@@ -1971,7 +2373,7 @@
         </w:tc>
         <w:tc>
           <w:tcPr>
-            <w:tcW w:w="2976" w:type="dxa"/>
+            <w:tcW w:w="2835" w:type="dxa"/>
             <w:vAlign w:val="center"/>
           </w:tcPr>
           <w:p>
@@ -1987,6 +2389,19 @@
               </w:rPr>
               <w:t>GPIO (Out)</w:t>
             </w:r>
+          </w:p>
+        </w:tc>
+        <w:tc>
+          <w:tcPr>
+            <w:tcW w:w="1417" w:type="dxa"/>
+          </w:tcPr>
+          <w:p>
+            <w:pPr>
+              <w:jc w:val="center"/>
+              <w:rPr>
+                <w:lang w:val="en-US"/>
+              </w:rPr>
+            </w:pPr>
           </w:p>
         </w:tc>
       </w:tr>
@@ -2036,7 +2451,7 @@
         </w:tc>
         <w:tc>
           <w:tcPr>
-            <w:tcW w:w="2976" w:type="dxa"/>
+            <w:tcW w:w="2835" w:type="dxa"/>
             <w:vAlign w:val="center"/>
           </w:tcPr>
           <w:p>
@@ -2052,6 +2467,19 @@
               </w:rPr>
               <w:t>GPIO (Out)</w:t>
             </w:r>
+          </w:p>
+        </w:tc>
+        <w:tc>
+          <w:tcPr>
+            <w:tcW w:w="1417" w:type="dxa"/>
+          </w:tcPr>
+          <w:p>
+            <w:pPr>
+              <w:jc w:val="center"/>
+              <w:rPr>
+                <w:lang w:val="en-US"/>
+              </w:rPr>
+            </w:pPr>
           </w:p>
         </w:tc>
       </w:tr>
@@ -2164,11 +2592,52 @@
         <w:t>.</w:t>
       </w:r>
     </w:p>
-    <w:p>
+    <w:p/>
+    <w:p>
+      <w:pPr>
+        <w:pStyle w:val="berschrift1"/>
+      </w:pPr>
+      <w:r>
+        <w:t>ESP32 Version</w:t>
+      </w:r>
+    </w:p>
+    <w:p>
+      <w:r>
+        <w:t>Input:</w:t>
+      </w:r>
+    </w:p>
+    <w:p>
+      <w:hyperlink r:id="rId11" w:history="1">
+        <w:r>
+          <w:rPr>
+            <w:rStyle w:val="Hyperlink"/>
+          </w:rPr>
+          <w:t>https://randomnerdtutorials.com/esp32-pinout-reference-gpios/</w:t>
+        </w:r>
+      </w:hyperlink>
+    </w:p>
+    <w:p>
+      <w:hyperlink r:id="rId12" w:history="1">
+        <w:r>
+          <w:rPr>
+            <w:rStyle w:val="Hyperlink"/>
+          </w:rPr>
+          <w:t>https://www.reichelt.de/ac-dc-wandler-85-240-v-ac-5-v-dc-modul-irm-10-5-p157852.html?PROVID=2788&amp;gclid=EAIaIQobChMInaq3gaGn5wIVDPlRCh36ZA7BEAQYASABEgL-7fD_BwE&amp;&amp;r=1</w:t>
+        </w:r>
+      </w:hyperlink>
+    </w:p>
+    <w:p>
+      <w:hyperlink r:id="rId13" w:history="1">
+        <w:r>
+          <w:rPr>
+            <w:rStyle w:val="Hyperlink"/>
+          </w:rPr>
+          <w:t>https://www.conrad.de/de/p/entwickler-platine-sbc-nodemcu-esp32-1656367.html</w:t>
+        </w:r>
+      </w:hyperlink>
       <w:bookmarkStart w:id="0" w:name="_GoBack"/>
       <w:bookmarkEnd w:id="0"/>
     </w:p>
-    <w:p/>
     <w:sectPr>
       <w:pgSz w:w="11906" w:h="16838"/>
       <w:pgMar w:top="1417" w:right="1417" w:bottom="1134" w:left="1417" w:header="708" w:footer="708" w:gutter="0"/>
@@ -2302,6 +2771,7 @@
     <w:lsdException w:name="HTML Sample" w:semiHidden="1" w:unhideWhenUsed="1"/>
     <w:lsdException w:name="HTML Typewriter" w:semiHidden="1" w:unhideWhenUsed="1"/>
     <w:lsdException w:name="HTML Variable" w:semiHidden="1" w:unhideWhenUsed="1"/>
+    <w:lsdException w:name="Normal Table" w:semiHidden="1" w:unhideWhenUsed="1"/>
     <w:lsdException w:name="annotation subject" w:semiHidden="1" w:unhideWhenUsed="1"/>
     <w:lsdException w:name="No List" w:semiHidden="1" w:unhideWhenUsed="1"/>
     <w:lsdException w:name="Outline List 1" w:semiHidden="1" w:unhideWhenUsed="1"/>
@@ -2348,8 +2818,10 @@
     <w:lsdException w:name="Table Subtle 2" w:semiHidden="1" w:unhideWhenUsed="1"/>
     <w:lsdException w:name="Table Web 1" w:semiHidden="1" w:unhideWhenUsed="1"/>
     <w:lsdException w:name="Table Web 2" w:semiHidden="1" w:unhideWhenUsed="1"/>
+    <w:lsdException w:name="Table Web 3" w:semiHidden="1" w:unhideWhenUsed="1"/>
     <w:lsdException w:name="Balloon Text" w:semiHidden="1" w:unhideWhenUsed="1"/>
     <w:lsdException w:name="Table Grid" w:uiPriority="39"/>
+    <w:lsdException w:name="Table Theme" w:semiHidden="1" w:unhideWhenUsed="1"/>
     <w:lsdException w:name="Placeholder Text" w:semiHidden="1"/>
     <w:lsdException w:name="No Spacing" w:uiPriority="1" w:qFormat="1"/>
     <w:lsdException w:name="Light Shading" w:uiPriority="60"/>

</xml_diff>